<commit_message>
TS Baraha and Latin files 09/01/2020
</commit_message>
<xml_diff>
--- a/saMhitA/03/TS 3 Baraha.docx
+++ b/saMhitA/03/TS 3 Baraha.docx
@@ -302,20 +302,128 @@
           <w:szCs w:val="36"/>
           <w:lang w:bidi="hi-IN"/>
         </w:rPr>
-        <w:t xml:space="preserve"> Kandam are incorporated</w:t>
-      </w:r>
-      <w:r>
-        <w:rPr>
-          <w:rFonts w:ascii="Arial" w:hAnsi="Arial" w:cs="Arial"/>
-          <w:color w:val="000000"/>
-          <w:sz w:val="36"/>
-          <w:szCs w:val="36"/>
-          <w:lang w:bidi="hi-IN"/>
-        </w:rPr>
-        <w:t xml:space="preserve"> upto December 31,2020</w:t>
-      </w:r>
-      <w:bookmarkStart w:id="0" w:name="_GoBack"/>
-      <w:bookmarkEnd w:id="0"/>
+        <w:t xml:space="preserve"> </w:t>
+      </w:r>
+      <w:r>
+        <w:rPr>
+          <w:rFonts w:ascii="Arial" w:hAnsi="Arial" w:cs="Arial"/>
+          <w:color w:val="000000"/>
+          <w:sz w:val="36"/>
+          <w:szCs w:val="36"/>
+          <w:lang w:bidi="hi-IN"/>
+        </w:rPr>
+        <w:t>kANDa</w:t>
+      </w:r>
+      <w:r>
+        <w:rPr>
+          <w:rFonts w:ascii="Arial" w:hAnsi="Arial" w:cs="Arial"/>
+          <w:color w:val="000000"/>
+          <w:sz w:val="36"/>
+          <w:szCs w:val="36"/>
+          <w:lang w:bidi="hi-IN"/>
+        </w:rPr>
+        <w:t>m are incorporated</w:t>
+      </w:r>
+      <w:r>
+        <w:rPr>
+          <w:rFonts w:ascii="Arial" w:hAnsi="Arial" w:cs="Arial"/>
+          <w:color w:val="000000"/>
+          <w:sz w:val="36"/>
+          <w:szCs w:val="36"/>
+          <w:lang w:bidi="hi-IN"/>
+        </w:rPr>
+        <w:t xml:space="preserve"> </w:t>
+      </w:r>
+      <w:r>
+        <w:rPr>
+          <w:rFonts w:ascii="Arial" w:hAnsi="Arial" w:cs="Arial"/>
+          <w:color w:val="000000"/>
+          <w:sz w:val="36"/>
+          <w:szCs w:val="36"/>
+          <w:lang w:bidi="hi-IN"/>
+        </w:rPr>
+        <w:t>as per Version 1.1 dated</w:t>
+      </w:r>
+      <w:r>
+        <w:rPr>
+          <w:rFonts w:ascii="Arial" w:hAnsi="Arial" w:cs="Arial"/>
+          <w:color w:val="000000"/>
+          <w:sz w:val="36"/>
+          <w:szCs w:val="36"/>
+          <w:lang w:bidi="hi-IN"/>
+        </w:rPr>
+        <w:t xml:space="preserve"> </w:t>
+      </w:r>
+      <w:r>
+        <w:rPr>
+          <w:rFonts w:ascii="Arial" w:hAnsi="Arial" w:cs="Arial"/>
+          <w:color w:val="000000"/>
+          <w:sz w:val="36"/>
+          <w:szCs w:val="36"/>
+          <w:lang w:bidi="hi-IN"/>
+        </w:rPr>
+        <w:t>November</w:t>
+      </w:r>
+      <w:r>
+        <w:rPr>
+          <w:rFonts w:ascii="Arial" w:hAnsi="Arial" w:cs="Arial"/>
+          <w:color w:val="000000"/>
+          <w:sz w:val="36"/>
+          <w:szCs w:val="36"/>
+          <w:lang w:bidi="hi-IN"/>
+        </w:rPr>
+        <w:t xml:space="preserve"> 3</w:t>
+      </w:r>
+      <w:r>
+        <w:rPr>
+          <w:rFonts w:ascii="Arial" w:hAnsi="Arial" w:cs="Arial"/>
+          <w:color w:val="000000"/>
+          <w:sz w:val="36"/>
+          <w:szCs w:val="36"/>
+          <w:lang w:bidi="hi-IN"/>
+        </w:rPr>
+        <w:t>0</w:t>
+      </w:r>
+      <w:r>
+        <w:rPr>
+          <w:rFonts w:ascii="Arial" w:hAnsi="Arial" w:cs="Arial"/>
+          <w:color w:val="000000"/>
+          <w:sz w:val="36"/>
+          <w:szCs w:val="36"/>
+          <w:lang w:bidi="hi-IN"/>
+        </w:rPr>
+        <w:t>,</w:t>
+      </w:r>
+      <w:r>
+        <w:rPr>
+          <w:rFonts w:ascii="Arial" w:hAnsi="Arial" w:cs="Arial"/>
+          <w:color w:val="000000"/>
+          <w:sz w:val="36"/>
+          <w:szCs w:val="36"/>
+          <w:lang w:bidi="hi-IN"/>
+        </w:rPr>
+        <w:t xml:space="preserve"> </w:t>
+      </w:r>
+      <w:r>
+        <w:rPr>
+          <w:rFonts w:ascii="Arial" w:hAnsi="Arial" w:cs="Arial"/>
+          <w:color w:val="000000"/>
+          <w:sz w:val="36"/>
+          <w:szCs w:val="36"/>
+          <w:lang w:bidi="hi-IN"/>
+        </w:rPr>
+        <w:t>2020</w:t>
+      </w:r>
+      <w:r>
+        <w:rPr>
+          <w:rFonts w:ascii="Arial" w:hAnsi="Arial" w:cs="Arial"/>
+          <w:color w:val="000000"/>
+          <w:sz w:val="36"/>
+          <w:szCs w:val="36"/>
+          <w:lang w:bidi="hi-IN"/>
+        </w:rPr>
+        <w:t xml:space="preserve">. </w:t>
+      </w:r>
     </w:p>
     <w:p>
       <w:pPr>
@@ -6344,7 +6452,7 @@
           <w:szCs w:val="36"/>
           <w:lang w:bidi="hi-IN"/>
         </w:rPr>
-        <w:t xml:space="preserve"> vRuqSh^^TyA taqrpaya#ntaqM ta(gm) sara#svantaqmava#sE huvEma || </w:t>
+        <w:t xml:space="preserve"> vRuqShTyA taqrpaya#ntaqM ta(gm) sara#svantaqmava#sE huvEma || </w:t>
       </w:r>
     </w:p>
     <w:p>
@@ -8169,44 +8277,7 @@
           <w:szCs w:val="36"/>
           <w:lang w:bidi="hi-IN"/>
         </w:rPr>
-        <w:t xml:space="preserve"> vAta#svanaM kaqviM paqrjanya#krandyaq(gm)q saha#H | </w:t>
-      </w:r>
-    </w:p>
-    <w:p>
-      <w:pPr>
-        <w:autoSpaceDE w:val="0"/>
-        <w:autoSpaceDN w:val="0"/>
-        <w:adjustRightInd w:val="0"/>
-        <w:spacing w:after="0" w:line="240" w:lineRule="auto"/>
-        <w:rPr>
-          <w:rFonts w:ascii="Arial" w:hAnsi="Arial" w:cs="Arial"/>
-          <w:color w:val="000000"/>
-          <w:sz w:val="36"/>
-          <w:szCs w:val="36"/>
-          <w:lang w:bidi="hi-IN"/>
-        </w:rPr>
-      </w:pPr>
-      <w:proofErr w:type="gramStart"/>
-      <w:r>
-        <w:rPr>
-          <w:rFonts w:ascii="Arial" w:hAnsi="Arial" w:cs="Arial"/>
-          <w:color w:val="000000"/>
-          <w:sz w:val="36"/>
-          <w:szCs w:val="36"/>
-          <w:lang w:bidi="hi-IN"/>
-        </w:rPr>
-        <w:t>aqgni(</w:t>
-      </w:r>
-      <w:proofErr w:type="gramEnd"/>
-      <w:r>
-        <w:rPr>
-          <w:rFonts w:ascii="Arial" w:hAnsi="Arial" w:cs="Arial"/>
-          <w:color w:val="000000"/>
-          <w:sz w:val="36"/>
-          <w:szCs w:val="36"/>
-          <w:lang w:bidi="hi-IN"/>
-        </w:rPr>
-        <w:t xml:space="preserve">gm) sa#muqdravA#sasaM || 42 </w:t>
+        <w:t xml:space="preserve"> vAta#svanaM kaqviM paqrjanya#krandyaq(gm)q saha#H | aqgni(gm) sa#muqdravA#sasaM || 42 </w:t>
       </w:r>
     </w:p>
     <w:p>
@@ -8263,37 +8334,87 @@
           <w:lang w:bidi="hi-IN"/>
         </w:rPr>
       </w:pPr>
-      <w:r>
-        <w:rPr>
-          <w:rFonts w:ascii="Arial" w:hAnsi="Arial" w:cs="Arial"/>
-          <w:color w:val="000000"/>
-          <w:sz w:val="36"/>
-          <w:szCs w:val="36"/>
-          <w:lang w:bidi="hi-IN"/>
-        </w:rPr>
-        <w:t xml:space="preserve">Prasna Korvai with starting Padams of 1 to 11 </w:t>
-      </w:r>
-      <w:proofErr w:type="gramStart"/>
-      <w:r>
-        <w:rPr>
-          <w:rFonts w:ascii="Arial" w:hAnsi="Arial" w:cs="Arial"/>
-          <w:color w:val="000000"/>
-          <w:sz w:val="36"/>
-          <w:szCs w:val="36"/>
-          <w:lang w:bidi="hi-IN"/>
-        </w:rPr>
-        <w:t>Anuvaakams :</w:t>
-      </w:r>
-      <w:proofErr w:type="gramEnd"/>
-      <w:r>
-        <w:rPr>
-          <w:rFonts w:ascii="Arial" w:hAnsi="Arial" w:cs="Arial"/>
-          <w:color w:val="000000"/>
-          <w:sz w:val="36"/>
-          <w:szCs w:val="36"/>
-          <w:lang w:bidi="hi-IN"/>
-        </w:rPr>
-        <w:t xml:space="preserve">- </w:t>
+      <w:proofErr w:type="gramStart"/>
+      <w:r>
+        <w:rPr>
+          <w:rFonts w:ascii="Arial" w:hAnsi="Arial" w:cs="Arial"/>
+          <w:color w:val="000000"/>
+          <w:sz w:val="36"/>
+          <w:szCs w:val="36"/>
+          <w:lang w:bidi="hi-IN"/>
+        </w:rPr>
+        <w:t>praSna</w:t>
+      </w:r>
+      <w:proofErr w:type="gramEnd"/>
+      <w:r>
+        <w:rPr>
+          <w:rFonts w:ascii="Arial" w:hAnsi="Arial" w:cs="Arial"/>
+          <w:color w:val="000000"/>
+          <w:sz w:val="36"/>
+          <w:szCs w:val="36"/>
+          <w:lang w:bidi="hi-IN"/>
+        </w:rPr>
+        <w:t xml:space="preserve"> </w:t>
+      </w:r>
+      <w:r>
+        <w:rPr>
+          <w:rFonts w:ascii="Arial" w:hAnsi="Arial" w:cs="Arial"/>
+          <w:color w:val="000000"/>
+          <w:sz w:val="36"/>
+          <w:szCs w:val="36"/>
+          <w:lang w:bidi="hi-IN"/>
+        </w:rPr>
+        <w:t>korvai</w:t>
+      </w:r>
+      <w:r>
+        <w:rPr>
+          <w:rFonts w:ascii="Arial" w:hAnsi="Arial" w:cs="Arial"/>
+          <w:color w:val="000000"/>
+          <w:sz w:val="36"/>
+          <w:szCs w:val="36"/>
+          <w:lang w:bidi="hi-IN"/>
+        </w:rPr>
+        <w:t xml:space="preserve"> with starting </w:t>
+      </w:r>
+      <w:r>
+        <w:rPr>
+          <w:rFonts w:ascii="Arial" w:hAnsi="Arial" w:cs="Arial"/>
+          <w:color w:val="000000"/>
+          <w:sz w:val="36"/>
+          <w:szCs w:val="36"/>
+          <w:lang w:bidi="hi-IN"/>
+        </w:rPr>
+        <w:t>padam</w:t>
+      </w:r>
+      <w:r>
+        <w:rPr>
+          <w:rFonts w:ascii="Arial" w:hAnsi="Arial" w:cs="Arial"/>
+          <w:color w:val="000000"/>
+          <w:sz w:val="36"/>
+          <w:szCs w:val="36"/>
+          <w:lang w:bidi="hi-IN"/>
+        </w:rPr>
+        <w:t xml:space="preserve">s of 1 to 11 </w:t>
+      </w:r>
+      <w:r>
+        <w:rPr>
+          <w:rFonts w:ascii="Arial" w:hAnsi="Arial" w:cs="Arial"/>
+          <w:color w:val="000000"/>
+          <w:sz w:val="36"/>
+          <w:szCs w:val="36"/>
+          <w:lang w:bidi="hi-IN"/>
+        </w:rPr>
+        <w:t>anuvAkam</w:t>
+      </w:r>
+      <w:r>
+        <w:rPr>
+          <w:rFonts w:ascii="Arial" w:hAnsi="Arial" w:cs="Arial"/>
+          <w:color w:val="000000"/>
+          <w:sz w:val="36"/>
+          <w:szCs w:val="36"/>
+          <w:lang w:bidi="hi-IN"/>
+        </w:rPr>
+        <w:t xml:space="preserve">s :- </w:t>
       </w:r>
     </w:p>
     <w:p>
@@ -8372,37 +8493,87 @@
           <w:lang w:bidi="hi-IN"/>
         </w:rPr>
       </w:pPr>
-      <w:r>
-        <w:rPr>
-          <w:rFonts w:ascii="Arial" w:hAnsi="Arial" w:cs="Arial"/>
-          <w:color w:val="000000"/>
-          <w:sz w:val="36"/>
-          <w:szCs w:val="36"/>
-          <w:lang w:bidi="hi-IN"/>
-        </w:rPr>
-        <w:t xml:space="preserve">Korvai with starting Padams of 1, 11, 21 Series of </w:t>
-      </w:r>
-      <w:proofErr w:type="gramStart"/>
-      <w:r>
-        <w:rPr>
-          <w:rFonts w:ascii="Arial" w:hAnsi="Arial" w:cs="Arial"/>
-          <w:color w:val="000000"/>
-          <w:sz w:val="36"/>
-          <w:szCs w:val="36"/>
-          <w:lang w:bidi="hi-IN"/>
-        </w:rPr>
-        <w:t>Panchaatis :</w:t>
-      </w:r>
-      <w:proofErr w:type="gramEnd"/>
-      <w:r>
-        <w:rPr>
-          <w:rFonts w:ascii="Arial" w:hAnsi="Arial" w:cs="Arial"/>
-          <w:color w:val="000000"/>
-          <w:sz w:val="36"/>
-          <w:szCs w:val="36"/>
-          <w:lang w:bidi="hi-IN"/>
-        </w:rPr>
-        <w:t>-</w:t>
+      <w:proofErr w:type="gramStart"/>
+      <w:r>
+        <w:rPr>
+          <w:rFonts w:ascii="Arial" w:hAnsi="Arial" w:cs="Arial"/>
+          <w:color w:val="000000"/>
+          <w:sz w:val="36"/>
+          <w:szCs w:val="36"/>
+          <w:lang w:bidi="hi-IN"/>
+        </w:rPr>
+        <w:t>korvai</w:t>
+      </w:r>
+      <w:proofErr w:type="gramEnd"/>
+      <w:r>
+        <w:rPr>
+          <w:rFonts w:ascii="Arial" w:hAnsi="Arial" w:cs="Arial"/>
+          <w:color w:val="000000"/>
+          <w:sz w:val="36"/>
+          <w:szCs w:val="36"/>
+          <w:lang w:bidi="hi-IN"/>
+        </w:rPr>
+        <w:t xml:space="preserve"> with starting </w:t>
+      </w:r>
+      <w:r>
+        <w:rPr>
+          <w:rFonts w:ascii="Arial" w:hAnsi="Arial" w:cs="Arial"/>
+          <w:color w:val="000000"/>
+          <w:sz w:val="36"/>
+          <w:szCs w:val="36"/>
+          <w:lang w:bidi="hi-IN"/>
+        </w:rPr>
+        <w:t>padam</w:t>
+      </w:r>
+      <w:r>
+        <w:rPr>
+          <w:rFonts w:ascii="Arial" w:hAnsi="Arial" w:cs="Arial"/>
+          <w:color w:val="000000"/>
+          <w:sz w:val="36"/>
+          <w:szCs w:val="36"/>
+          <w:lang w:bidi="hi-IN"/>
+        </w:rPr>
+        <w:t xml:space="preserve">s of 1, 11, 21 </w:t>
+      </w:r>
+      <w:r>
+        <w:rPr>
+          <w:rFonts w:ascii="Arial" w:hAnsi="Arial" w:cs="Arial"/>
+          <w:color w:val="000000"/>
+          <w:sz w:val="36"/>
+          <w:szCs w:val="36"/>
+          <w:lang w:bidi="hi-IN"/>
+        </w:rPr>
+        <w:t>series</w:t>
+      </w:r>
+      <w:r>
+        <w:rPr>
+          <w:rFonts w:ascii="Arial" w:hAnsi="Arial" w:cs="Arial"/>
+          <w:color w:val="000000"/>
+          <w:sz w:val="36"/>
+          <w:szCs w:val="36"/>
+          <w:lang w:bidi="hi-IN"/>
+        </w:rPr>
+        <w:t xml:space="preserve"> of </w:t>
+      </w:r>
+      <w:r>
+        <w:rPr>
+          <w:rFonts w:ascii="Arial" w:hAnsi="Arial" w:cs="Arial"/>
+          <w:color w:val="000000"/>
+          <w:sz w:val="36"/>
+          <w:szCs w:val="36"/>
+          <w:lang w:bidi="hi-IN"/>
+        </w:rPr>
+        <w:t>pa~jcAti</w:t>
+      </w:r>
+      <w:r>
+        <w:rPr>
+          <w:rFonts w:ascii="Arial" w:hAnsi="Arial" w:cs="Arial"/>
+          <w:color w:val="000000"/>
+          <w:sz w:val="36"/>
+          <w:szCs w:val="36"/>
+          <w:lang w:bidi="hi-IN"/>
+        </w:rPr>
+        <w:t>s :-</w:t>
       </w:r>
     </w:p>
     <w:p>
@@ -8481,15 +8652,137 @@
           <w:lang w:bidi="hi-IN"/>
         </w:rPr>
       </w:pPr>
-      <w:r>
-        <w:rPr>
-          <w:rFonts w:ascii="Arial" w:hAnsi="Arial" w:cs="Arial"/>
-          <w:color w:val="000000"/>
-          <w:sz w:val="36"/>
-          <w:szCs w:val="36"/>
-          <w:lang w:bidi="hi-IN"/>
-        </w:rPr>
-        <w:t>First and Last Padam of First Prasnam of Kandam 3:-</w:t>
+      <w:proofErr w:type="gramStart"/>
+      <w:r>
+        <w:rPr>
+          <w:rFonts w:ascii="Arial" w:hAnsi="Arial" w:cs="Arial"/>
+          <w:color w:val="000000"/>
+          <w:sz w:val="36"/>
+          <w:szCs w:val="36"/>
+          <w:lang w:bidi="hi-IN"/>
+        </w:rPr>
+        <w:t>f</w:t>
+      </w:r>
+      <w:r>
+        <w:rPr>
+          <w:rFonts w:ascii="Arial" w:hAnsi="Arial" w:cs="Arial"/>
+          <w:color w:val="000000"/>
+          <w:sz w:val="36"/>
+          <w:szCs w:val="36"/>
+          <w:lang w:bidi="hi-IN"/>
+        </w:rPr>
+        <w:t>irst</w:t>
+      </w:r>
+      <w:proofErr w:type="gramEnd"/>
+      <w:r>
+        <w:rPr>
+          <w:rFonts w:ascii="Arial" w:hAnsi="Arial" w:cs="Arial"/>
+          <w:color w:val="000000"/>
+          <w:sz w:val="36"/>
+          <w:szCs w:val="36"/>
+          <w:lang w:bidi="hi-IN"/>
+        </w:rPr>
+        <w:t xml:space="preserve"> and </w:t>
+      </w:r>
+      <w:r>
+        <w:rPr>
+          <w:rFonts w:ascii="Arial" w:hAnsi="Arial" w:cs="Arial"/>
+          <w:color w:val="000000"/>
+          <w:sz w:val="36"/>
+          <w:szCs w:val="36"/>
+          <w:lang w:bidi="hi-IN"/>
+        </w:rPr>
+        <w:t>l</w:t>
+      </w:r>
+      <w:r>
+        <w:rPr>
+          <w:rFonts w:ascii="Arial" w:hAnsi="Arial" w:cs="Arial"/>
+          <w:color w:val="000000"/>
+          <w:sz w:val="36"/>
+          <w:szCs w:val="36"/>
+          <w:lang w:bidi="hi-IN"/>
+        </w:rPr>
+        <w:t xml:space="preserve">ast </w:t>
+      </w:r>
+      <w:r>
+        <w:rPr>
+          <w:rFonts w:ascii="Arial" w:hAnsi="Arial" w:cs="Arial"/>
+          <w:color w:val="000000"/>
+          <w:sz w:val="36"/>
+          <w:szCs w:val="36"/>
+          <w:lang w:bidi="hi-IN"/>
+        </w:rPr>
+        <w:t>padam</w:t>
+      </w:r>
+      <w:r>
+        <w:rPr>
+          <w:rFonts w:ascii="Arial" w:hAnsi="Arial" w:cs="Arial"/>
+          <w:color w:val="000000"/>
+          <w:sz w:val="36"/>
+          <w:szCs w:val="36"/>
+          <w:lang w:bidi="hi-IN"/>
+        </w:rPr>
+        <w:t xml:space="preserve"> of </w:t>
+      </w:r>
+      <w:r>
+        <w:rPr>
+          <w:rFonts w:ascii="Arial" w:hAnsi="Arial" w:cs="Arial"/>
+          <w:color w:val="000000"/>
+          <w:sz w:val="36"/>
+          <w:szCs w:val="36"/>
+          <w:lang w:bidi="hi-IN"/>
+        </w:rPr>
+        <w:t>first</w:t>
+      </w:r>
+      <w:r>
+        <w:rPr>
+          <w:rFonts w:ascii="Arial" w:hAnsi="Arial" w:cs="Arial"/>
+          <w:color w:val="000000"/>
+          <w:sz w:val="36"/>
+          <w:szCs w:val="36"/>
+          <w:lang w:bidi="hi-IN"/>
+        </w:rPr>
+        <w:t xml:space="preserve"> </w:t>
+      </w:r>
+      <w:r>
+        <w:rPr>
+          <w:rFonts w:ascii="Arial" w:hAnsi="Arial" w:cs="Arial"/>
+          <w:color w:val="000000"/>
+          <w:sz w:val="36"/>
+          <w:szCs w:val="36"/>
+          <w:lang w:bidi="hi-IN"/>
+        </w:rPr>
+        <w:t>praSna</w:t>
+      </w:r>
+      <w:r>
+        <w:rPr>
+          <w:rFonts w:ascii="Arial" w:hAnsi="Arial" w:cs="Arial"/>
+          <w:color w:val="000000"/>
+          <w:sz w:val="36"/>
+          <w:szCs w:val="36"/>
+          <w:lang w:bidi="hi-IN"/>
+        </w:rPr>
+        <w:t xml:space="preserve">m of </w:t>
+      </w:r>
+      <w:r>
+        <w:rPr>
+          <w:rFonts w:ascii="Arial" w:hAnsi="Arial" w:cs="Arial"/>
+          <w:color w:val="000000"/>
+          <w:sz w:val="36"/>
+          <w:szCs w:val="36"/>
+          <w:lang w:bidi="hi-IN"/>
+        </w:rPr>
+        <w:t>kANDa</w:t>
+      </w:r>
+      <w:r>
+        <w:rPr>
+          <w:rFonts w:ascii="Arial" w:hAnsi="Arial" w:cs="Arial"/>
+          <w:color w:val="000000"/>
+          <w:sz w:val="36"/>
+          <w:szCs w:val="36"/>
+          <w:lang w:bidi="hi-IN"/>
+        </w:rPr>
+        <w:t>m 3:-</w:t>
       </w:r>
     </w:p>
     <w:p>
@@ -8672,6 +8965,21 @@
         </w:rPr>
         <w:br/>
       </w:r>
+    </w:p>
+    <w:p>
+      <w:pPr>
+        <w:autoSpaceDE w:val="0"/>
+        <w:autoSpaceDN w:val="0"/>
+        <w:adjustRightInd w:val="0"/>
+        <w:spacing w:after="0" w:line="240" w:lineRule="auto"/>
+        <w:rPr>
+          <w:rFonts w:ascii="Arial" w:hAnsi="Arial" w:cs="Arial"/>
+          <w:color w:val="000000"/>
+          <w:sz w:val="36"/>
+          <w:szCs w:val="36"/>
+          <w:lang w:bidi="hi-IN"/>
+        </w:rPr>
+      </w:pPr>
     </w:p>
     <w:p>
       <w:pPr>
@@ -8737,8 +9045,29 @@
           <w:lang w:bidi="hi-IN"/>
         </w:rPr>
         <w:tab/>
-        <w:t>Appendix</w:t>
-      </w:r>
+      </w:r>
+      <w:proofErr w:type="gramStart"/>
+      <w:r>
+        <w:rPr>
+          <w:rFonts w:ascii="Arial" w:hAnsi="Arial" w:cs="Arial"/>
+          <w:color w:val="000000"/>
+          <w:sz w:val="36"/>
+          <w:szCs w:val="36"/>
+          <w:lang w:bidi="hi-IN"/>
+        </w:rPr>
+        <w:t>a</w:t>
+      </w:r>
+      <w:r>
+        <w:rPr>
+          <w:rFonts w:ascii="Arial" w:hAnsi="Arial" w:cs="Arial"/>
+          <w:color w:val="000000"/>
+          <w:sz w:val="36"/>
+          <w:szCs w:val="36"/>
+          <w:lang w:bidi="hi-IN"/>
+        </w:rPr>
+        <w:t>ppendix</w:t>
+      </w:r>
+      <w:proofErr w:type="gramEnd"/>
     </w:p>
     <w:p>
       <w:pPr>
@@ -10725,7 +11054,7 @@
           <w:szCs w:val="36"/>
           <w:lang w:bidi="hi-IN"/>
         </w:rPr>
-        <w:t xml:space="preserve">hAyaqj~jama#paSyaqn tama#tanvatAgnihOqtraM ~Mvraqtama#kurvataq tasmAqd dvivra#taH syAqd dvir^^hya#gnihOqtraM juhva#ti paurNamAqsaM ~Myaqj~jama#gnIShOqmIya#M - </w:t>
+        <w:t xml:space="preserve">hAyaqj~jama#paSyaqn tama#tanvatAgnihOqtraM ~Mvraqtama#kurvataq tasmAqd dvivra#taH syAqd dvirhya#gnihOqtraM juhva#ti paurNamAqsaM ~Myaqj~jama#gnIShOqmIya#M - </w:t>
       </w:r>
       <w:r>
         <w:rPr>
@@ -11667,7 +11996,7 @@
           <w:szCs w:val="36"/>
           <w:lang w:bidi="hi-IN"/>
         </w:rPr>
-        <w:t xml:space="preserve">jaM ~MvAva sa tada#haqn tasmA# Eqva na#maqskRutyaq sadaqH prasa#rpatyAqtmanO&amp;nA$rtyaiq namO# ruqdrAya# maKaqGnE nama#skRutyA mA pAqhItyAgnI$ddhraqM tasmA# Eqva na#maqskRutyaq sadaqH prasa#rpatyAqtmanO&amp;nA$rtyaiq namaq indrA#ya maKaqGna i#ndriqyaM mE# vIqrya#M mA nirva#dhIqriti# hOqtrIya#mAqSiSha#mEqvaitAmA SA$sta^^indriqyasya# </w:t>
+        <w:t xml:space="preserve">jaM ~MvAva sa tada#haqn tasmA# Eqva na#maqskRutyaq sadaqH prasa#rpatyAqtmanO&amp;nA$rtyaiq namO# ruqdrAya# maKaqGnE nama#skRutyA mA pAqhItyAgnI$ddhraqM tasmA# Eqva na#maqskRutyaq sadaqH prasa#rpatyAqtmanO&amp;nA$rtyaiq namaq indrA#ya maKaqGna i#ndriqyaM mE# vIqrya#M mA nirva#dhIqriti# hOqtrIya#mAqSiSha#mEqvaitAmA SA$staindriqyasya# </w:t>
       </w:r>
     </w:p>
     <w:p>
@@ -13336,7 +13665,7 @@
           <w:szCs w:val="36"/>
           <w:lang w:bidi="hi-IN"/>
         </w:rPr>
-        <w:t>taqsyaina#sO &amp;vaqyaja#namasi manuqShya#kRutaqsyaina#sO &amp;vaqyaja#namasi piqtRukRu#taqsyaina#sO &amp;vaqyaja#namasyaqPsu dhauqtasya# sOma dEva tEq nRuBi#H suqtasyEqShTa ya#juShaH stuqtastO#masya SaqstOktha#syaq yO BaqkShO^^a#SvaqsaniqryO gOqsaniqstasya# tE piqtRuBi#rBaqkShaM kRu#taqsyO-pa#hUtaqsyOpa#hUtO BakShayAmi || 22</w:t>
+        <w:t>taqsyaina#sO &amp;vaqyaja#namasi manuqShya#kRutaqsyaina#sO &amp;vaqyaja#namasi piqtRukRu#taqsyaina#sO &amp;vaqyaja#namasyaqPsu dhauqtasya# sOma dEva tEq nRuBi#H suqtasyEqShTa ya#juShaH stuqtastO#masya SaqstOktha#syaq yO BaqkShOa#SvaqsaniqryO gOqsaniqstasya# tE piqtRuBi#rBaqkShaM kRu#taqsyO-pa#hUtaqsyOpa#hUtO BakShayAmi || 22</w:t>
       </w:r>
     </w:p>
     <w:p>
@@ -13593,27 +13922,15 @@
           <w:lang w:bidi="hi-IN"/>
         </w:rPr>
       </w:pPr>
-      <w:proofErr w:type="gramStart"/>
-      <w:r>
-        <w:rPr>
-          <w:rFonts w:ascii="Arial" w:hAnsi="Arial" w:cs="Arial"/>
-          <w:color w:val="000000"/>
-          <w:sz w:val="36"/>
-          <w:szCs w:val="36"/>
-          <w:lang w:bidi="hi-IN"/>
-        </w:rPr>
-        <w:t>yat</w:t>
-      </w:r>
-      <w:proofErr w:type="gramEnd"/>
-      <w:r>
-        <w:rPr>
-          <w:rFonts w:ascii="Arial" w:hAnsi="Arial" w:cs="Arial"/>
-          <w:color w:val="000000"/>
-          <w:sz w:val="36"/>
-          <w:szCs w:val="36"/>
-          <w:lang w:bidi="hi-IN"/>
-        </w:rPr>
-        <w:t xml:space="preserve"> kRu#ShNaSakuqnaH pRu#ShadAqjyama#vamRuqSEcCUqdrA a#sya praqmAyu#kAH syuqryacC^^vA &amp;va#mRuqSEccatu#ShpAdO&amp;sya paqSava#H praqmAyu#kAH syuqryath skandEqd-yaja#mAnaH praqmAyu#kaH syAt paqSavOq vai pRu#ShadAqjyaM paqSavOq vA Eqtasya# skandantiq yasya# pRuShadAqjya(gg) skanda#tiq yat pRu#ShadAqjyaM </w:t>
+      <w:r>
+        <w:rPr>
+          <w:rFonts w:ascii="Arial" w:hAnsi="Arial" w:cs="Arial"/>
+          <w:color w:val="000000"/>
+          <w:sz w:val="36"/>
+          <w:szCs w:val="36"/>
+          <w:lang w:bidi="hi-IN"/>
+        </w:rPr>
+        <w:t xml:space="preserve">yat kRu#ShNaSakuqnaH pRu#ShadAqjyama#vamRuqSEcCUqdrA a#sya praqmAyu#kAH syuqryacCvA &amp;va#mRuqSEccatu#ShpAdO&amp;sya paqSava#H praqmAyu#kAH syuqryath skandEqd-yaja#mAnaH praqmAyu#kaH syAt paqSavOq vai pRu#ShadAqjyaM paqSavOq vA Eqtasya# skandantiq yasya# pRuShadAqjya(gg) skanda#tiq yat pRu#ShadAqjyaM </w:t>
       </w:r>
     </w:p>
     <w:p>
@@ -14846,7 +15163,7 @@
           <w:szCs w:val="36"/>
           <w:lang w:bidi="hi-IN"/>
         </w:rPr>
-        <w:t xml:space="preserve">nvata#pyantaq dhiShNi#yA iqyaM tEShA#mavaqyA duri#Sh^^Tyaiq svi#ShTiM naqstAM kRu#NOtu viqSvaka#rmA || </w:t>
+        <w:t xml:space="preserve">nvata#pyantaq dhiShNi#yA iqyaM tEShA#mavaqyA duri#ShTyaiq svi#ShTiM naqstAM kRu#NOtu viqSvaka#rmA || </w:t>
       </w:r>
     </w:p>
     <w:p>
@@ -17778,37 +18095,67 @@
           <w:lang w:bidi="hi-IN"/>
         </w:rPr>
       </w:pPr>
-      <w:r>
-        <w:rPr>
-          <w:rFonts w:ascii="Arial" w:hAnsi="Arial" w:cs="Arial"/>
-          <w:color w:val="000000"/>
-          <w:sz w:val="36"/>
-          <w:szCs w:val="36"/>
-          <w:lang w:bidi="hi-IN"/>
-        </w:rPr>
-        <w:t xml:space="preserve">Prasna KOrvai with starting Padams of 1 to 11 </w:t>
-      </w:r>
-      <w:proofErr w:type="gramStart"/>
-      <w:r>
-        <w:rPr>
-          <w:rFonts w:ascii="Arial" w:hAnsi="Arial" w:cs="Arial"/>
-          <w:color w:val="000000"/>
-          <w:sz w:val="36"/>
-          <w:szCs w:val="36"/>
-          <w:lang w:bidi="hi-IN"/>
-        </w:rPr>
-        <w:t>Anuvaakams :</w:t>
-      </w:r>
-      <w:proofErr w:type="gramEnd"/>
-      <w:r>
-        <w:rPr>
-          <w:rFonts w:ascii="Arial" w:hAnsi="Arial" w:cs="Arial"/>
-          <w:color w:val="000000"/>
-          <w:sz w:val="36"/>
-          <w:szCs w:val="36"/>
-          <w:lang w:bidi="hi-IN"/>
-        </w:rPr>
-        <w:t xml:space="preserve">- </w:t>
+      <w:proofErr w:type="gramStart"/>
+      <w:r>
+        <w:rPr>
+          <w:rFonts w:ascii="Arial" w:hAnsi="Arial" w:cs="Arial"/>
+          <w:color w:val="000000"/>
+          <w:sz w:val="36"/>
+          <w:szCs w:val="36"/>
+          <w:lang w:bidi="hi-IN"/>
+        </w:rPr>
+        <w:t>praSna</w:t>
+      </w:r>
+      <w:proofErr w:type="gramEnd"/>
+      <w:r>
+        <w:rPr>
+          <w:rFonts w:ascii="Arial" w:hAnsi="Arial" w:cs="Arial"/>
+          <w:color w:val="000000"/>
+          <w:sz w:val="36"/>
+          <w:szCs w:val="36"/>
+          <w:lang w:bidi="hi-IN"/>
+        </w:rPr>
+        <w:t xml:space="preserve"> KOrvai with starting </w:t>
+      </w:r>
+      <w:r>
+        <w:rPr>
+          <w:rFonts w:ascii="Arial" w:hAnsi="Arial" w:cs="Arial"/>
+          <w:color w:val="000000"/>
+          <w:sz w:val="36"/>
+          <w:szCs w:val="36"/>
+          <w:lang w:bidi="hi-IN"/>
+        </w:rPr>
+        <w:t>padam</w:t>
+      </w:r>
+      <w:r>
+        <w:rPr>
+          <w:rFonts w:ascii="Arial" w:hAnsi="Arial" w:cs="Arial"/>
+          <w:color w:val="000000"/>
+          <w:sz w:val="36"/>
+          <w:szCs w:val="36"/>
+          <w:lang w:bidi="hi-IN"/>
+        </w:rPr>
+        <w:t xml:space="preserve">s of 1 to 11 </w:t>
+      </w:r>
+      <w:r>
+        <w:rPr>
+          <w:rFonts w:ascii="Arial" w:hAnsi="Arial" w:cs="Arial"/>
+          <w:color w:val="000000"/>
+          <w:sz w:val="36"/>
+          <w:szCs w:val="36"/>
+          <w:lang w:bidi="hi-IN"/>
+        </w:rPr>
+        <w:t>anuvAkam</w:t>
+      </w:r>
+      <w:r>
+        <w:rPr>
+          <w:rFonts w:ascii="Arial" w:hAnsi="Arial" w:cs="Arial"/>
+          <w:color w:val="000000"/>
+          <w:sz w:val="36"/>
+          <w:szCs w:val="36"/>
+          <w:lang w:bidi="hi-IN"/>
+        </w:rPr>
+        <w:t xml:space="preserve">s :- </w:t>
       </w:r>
     </w:p>
     <w:p>
@@ -17887,37 +18234,87 @@
           <w:lang w:bidi="hi-IN"/>
         </w:rPr>
       </w:pPr>
-      <w:r>
-        <w:rPr>
-          <w:rFonts w:ascii="Arial" w:hAnsi="Arial" w:cs="Arial"/>
-          <w:color w:val="000000"/>
-          <w:sz w:val="36"/>
-          <w:szCs w:val="36"/>
-          <w:lang w:bidi="hi-IN"/>
-        </w:rPr>
-        <w:t xml:space="preserve">Korvai with starting Padams of 1, 11, 21 Series of </w:t>
-      </w:r>
-      <w:proofErr w:type="gramStart"/>
-      <w:r>
-        <w:rPr>
-          <w:rFonts w:ascii="Arial" w:hAnsi="Arial" w:cs="Arial"/>
-          <w:color w:val="000000"/>
-          <w:sz w:val="36"/>
-          <w:szCs w:val="36"/>
-          <w:lang w:bidi="hi-IN"/>
-        </w:rPr>
-        <w:t>Panchaatis :</w:t>
-      </w:r>
-      <w:proofErr w:type="gramEnd"/>
-      <w:r>
-        <w:rPr>
-          <w:rFonts w:ascii="Arial" w:hAnsi="Arial" w:cs="Arial"/>
-          <w:color w:val="000000"/>
-          <w:sz w:val="36"/>
-          <w:szCs w:val="36"/>
-          <w:lang w:bidi="hi-IN"/>
-        </w:rPr>
-        <w:t>-</w:t>
+      <w:proofErr w:type="gramStart"/>
+      <w:r>
+        <w:rPr>
+          <w:rFonts w:ascii="Arial" w:hAnsi="Arial" w:cs="Arial"/>
+          <w:color w:val="000000"/>
+          <w:sz w:val="36"/>
+          <w:szCs w:val="36"/>
+          <w:lang w:bidi="hi-IN"/>
+        </w:rPr>
+        <w:t>korvai</w:t>
+      </w:r>
+      <w:proofErr w:type="gramEnd"/>
+      <w:r>
+        <w:rPr>
+          <w:rFonts w:ascii="Arial" w:hAnsi="Arial" w:cs="Arial"/>
+          <w:color w:val="000000"/>
+          <w:sz w:val="36"/>
+          <w:szCs w:val="36"/>
+          <w:lang w:bidi="hi-IN"/>
+        </w:rPr>
+        <w:t xml:space="preserve"> with starting </w:t>
+      </w:r>
+      <w:r>
+        <w:rPr>
+          <w:rFonts w:ascii="Arial" w:hAnsi="Arial" w:cs="Arial"/>
+          <w:color w:val="000000"/>
+          <w:sz w:val="36"/>
+          <w:szCs w:val="36"/>
+          <w:lang w:bidi="hi-IN"/>
+        </w:rPr>
+        <w:t>padam</w:t>
+      </w:r>
+      <w:r>
+        <w:rPr>
+          <w:rFonts w:ascii="Arial" w:hAnsi="Arial" w:cs="Arial"/>
+          <w:color w:val="000000"/>
+          <w:sz w:val="36"/>
+          <w:szCs w:val="36"/>
+          <w:lang w:bidi="hi-IN"/>
+        </w:rPr>
+        <w:t xml:space="preserve">s of 1, 11, 21 </w:t>
+      </w:r>
+      <w:r>
+        <w:rPr>
+          <w:rFonts w:ascii="Arial" w:hAnsi="Arial" w:cs="Arial"/>
+          <w:color w:val="000000"/>
+          <w:sz w:val="36"/>
+          <w:szCs w:val="36"/>
+          <w:lang w:bidi="hi-IN"/>
+        </w:rPr>
+        <w:t>series</w:t>
+      </w:r>
+      <w:r>
+        <w:rPr>
+          <w:rFonts w:ascii="Arial" w:hAnsi="Arial" w:cs="Arial"/>
+          <w:color w:val="000000"/>
+          <w:sz w:val="36"/>
+          <w:szCs w:val="36"/>
+          <w:lang w:bidi="hi-IN"/>
+        </w:rPr>
+        <w:t xml:space="preserve"> of </w:t>
+      </w:r>
+      <w:r>
+        <w:rPr>
+          <w:rFonts w:ascii="Arial" w:hAnsi="Arial" w:cs="Arial"/>
+          <w:color w:val="000000"/>
+          <w:sz w:val="36"/>
+          <w:szCs w:val="36"/>
+          <w:lang w:bidi="hi-IN"/>
+        </w:rPr>
+        <w:t>pa~jcAti</w:t>
+      </w:r>
+      <w:r>
+        <w:rPr>
+          <w:rFonts w:ascii="Arial" w:hAnsi="Arial" w:cs="Arial"/>
+          <w:color w:val="000000"/>
+          <w:sz w:val="36"/>
+          <w:szCs w:val="36"/>
+          <w:lang w:bidi="hi-IN"/>
+        </w:rPr>
+        <w:t>s :-</w:t>
       </w:r>
     </w:p>
     <w:p>
@@ -17996,15 +18393,107 @@
           <w:lang w:bidi="hi-IN"/>
         </w:rPr>
       </w:pPr>
-      <w:r>
-        <w:rPr>
-          <w:rFonts w:ascii="Arial" w:hAnsi="Arial" w:cs="Arial"/>
-          <w:color w:val="000000"/>
-          <w:sz w:val="36"/>
-          <w:szCs w:val="36"/>
-          <w:lang w:bidi="hi-IN"/>
-        </w:rPr>
-        <w:t>First and Last Padam of Second Prasnam of Kandam 3:-</w:t>
+      <w:proofErr w:type="gramStart"/>
+      <w:r>
+        <w:rPr>
+          <w:rFonts w:ascii="Arial" w:hAnsi="Arial" w:cs="Arial"/>
+          <w:color w:val="000000"/>
+          <w:sz w:val="36"/>
+          <w:szCs w:val="36"/>
+          <w:lang w:bidi="hi-IN"/>
+        </w:rPr>
+        <w:t>first</w:t>
+      </w:r>
+      <w:proofErr w:type="gramEnd"/>
+      <w:r>
+        <w:rPr>
+          <w:rFonts w:ascii="Arial" w:hAnsi="Arial" w:cs="Arial"/>
+          <w:color w:val="000000"/>
+          <w:sz w:val="36"/>
+          <w:szCs w:val="36"/>
+          <w:lang w:bidi="hi-IN"/>
+        </w:rPr>
+        <w:t xml:space="preserve"> and </w:t>
+      </w:r>
+      <w:r>
+        <w:rPr>
+          <w:rFonts w:ascii="Arial" w:hAnsi="Arial" w:cs="Arial"/>
+          <w:color w:val="000000"/>
+          <w:sz w:val="36"/>
+          <w:szCs w:val="36"/>
+          <w:lang w:bidi="hi-IN"/>
+        </w:rPr>
+        <w:t>last</w:t>
+      </w:r>
+      <w:r>
+        <w:rPr>
+          <w:rFonts w:ascii="Arial" w:hAnsi="Arial" w:cs="Arial"/>
+          <w:color w:val="000000"/>
+          <w:sz w:val="36"/>
+          <w:szCs w:val="36"/>
+          <w:lang w:bidi="hi-IN"/>
+        </w:rPr>
+        <w:t xml:space="preserve"> </w:t>
+      </w:r>
+      <w:r>
+        <w:rPr>
+          <w:rFonts w:ascii="Arial" w:hAnsi="Arial" w:cs="Arial"/>
+          <w:color w:val="000000"/>
+          <w:sz w:val="36"/>
+          <w:szCs w:val="36"/>
+          <w:lang w:bidi="hi-IN"/>
+        </w:rPr>
+        <w:t>padam</w:t>
+      </w:r>
+      <w:r>
+        <w:rPr>
+          <w:rFonts w:ascii="Arial" w:hAnsi="Arial" w:cs="Arial"/>
+          <w:color w:val="000000"/>
+          <w:sz w:val="36"/>
+          <w:szCs w:val="36"/>
+          <w:lang w:bidi="hi-IN"/>
+        </w:rPr>
+        <w:t xml:space="preserve"> of Second </w:t>
+      </w:r>
+      <w:r>
+        <w:rPr>
+          <w:rFonts w:ascii="Arial" w:hAnsi="Arial" w:cs="Arial"/>
+          <w:color w:val="000000"/>
+          <w:sz w:val="36"/>
+          <w:szCs w:val="36"/>
+          <w:lang w:bidi="hi-IN"/>
+        </w:rPr>
+        <w:t>praSna</w:t>
+      </w:r>
+      <w:r>
+        <w:rPr>
+          <w:rFonts w:ascii="Arial" w:hAnsi="Arial" w:cs="Arial"/>
+          <w:color w:val="000000"/>
+          <w:sz w:val="36"/>
+          <w:szCs w:val="36"/>
+          <w:lang w:bidi="hi-IN"/>
+        </w:rPr>
+        <w:t xml:space="preserve">m of </w:t>
+      </w:r>
+      <w:r>
+        <w:rPr>
+          <w:rFonts w:ascii="Arial" w:hAnsi="Arial" w:cs="Arial"/>
+          <w:color w:val="000000"/>
+          <w:sz w:val="36"/>
+          <w:szCs w:val="36"/>
+          <w:lang w:bidi="hi-IN"/>
+        </w:rPr>
+        <w:t>kANDa</w:t>
+      </w:r>
+      <w:r>
+        <w:rPr>
+          <w:rFonts w:ascii="Arial" w:hAnsi="Arial" w:cs="Arial"/>
+          <w:color w:val="000000"/>
+          <w:sz w:val="36"/>
+          <w:szCs w:val="36"/>
+          <w:lang w:bidi="hi-IN"/>
+        </w:rPr>
+        <w:t>m 3:-</w:t>
       </w:r>
     </w:p>
     <w:p>
@@ -19440,7 +19929,7 @@
           <w:szCs w:val="36"/>
           <w:lang w:bidi="hi-IN"/>
         </w:rPr>
-        <w:t xml:space="preserve">maqdhEyaqM guhyaqM ~MyadA#dhAqvA mAndA#su tE Sukra SuqkramA dhU#nOqmItyA#hAqpAmEqva nA#maqdhEyE#naq guhyE#na diqvO vRuShTiqmava# rundhE SuqkraM tE# SuqkrENa# gRuhNAqmItyA#haiqtadvA ahnO# rUqpaM ~MyadrAtriqH sUrya#sya raqSmayOq vRuSh^^TyA# ISaqtE&amp;hna# Eqva rUqpENaq sUrya#sya raqSmiBi#rdiqvO vRuShTi#M </w:t>
+        <w:t xml:space="preserve">maqdhEyaqM guhyaqM ~MyadA#dhAqvA mAndA#su tE Sukra SuqkramA dhU#nOqmItyA#hAqpAmEqva nA#maqdhEyE#naq guhyE#na diqvO vRuShTiqmava# rundhE SuqkraM tE# SuqkrENa# gRuhNAqmItyA#haiqtadvA ahnO# rUqpaM ~MyadrAtriqH sUrya#sya raqSmayOq vRuShTyA# ISaqtE&amp;hna# Eqva rUqpENaq sUrya#sya raqSmiBi#rdiqvO vRuShTi#M </w:t>
       </w:r>
     </w:p>
     <w:p>
@@ -20116,7 +20605,7 @@
           <w:szCs w:val="36"/>
           <w:lang w:bidi="hi-IN"/>
         </w:rPr>
-        <w:t xml:space="preserve">ha prANApAqnAvEqvAva# rundhEq cakShu#rasiq SrOtraqM nAmEtyAqhA&amp;&amp;yu#rEqvAva# rundhE rUqpama#siq varNOq nAmEtyA#ha praqjAmEqvAva# rundha^^Ruqtama#si saqtyaM </w:t>
+        <w:t xml:space="preserve">ha prANApAqnAvEqvAva# rundhEq cakShu#rasiq SrOtraqM nAmEtyAqhA&amp;&amp;yu#rEqvAva# rundhE rUqpama#siq varNOq nAmEtyA#ha praqjAmEqvAva# rundhaRuqtama#si saqtyaM </w:t>
       </w:r>
       <w:r>
         <w:rPr>
@@ -21193,7 +21682,7 @@
           <w:szCs w:val="36"/>
           <w:lang w:bidi="hi-IN"/>
         </w:rPr>
-        <w:t xml:space="preserve">A vRu#S^^cyatEq </w:t>
+        <w:t xml:space="preserve">A vRu#ScyatEq </w:t>
       </w:r>
       <w:proofErr w:type="gramStart"/>
       <w:r>
@@ -25510,37 +25999,87 @@
           <w:lang w:bidi="hi-IN"/>
         </w:rPr>
       </w:pPr>
-      <w:r>
-        <w:rPr>
-          <w:rFonts w:ascii="Arial" w:hAnsi="Arial" w:cs="Arial"/>
-          <w:color w:val="000000"/>
-          <w:sz w:val="36"/>
-          <w:szCs w:val="36"/>
-          <w:lang w:bidi="hi-IN"/>
-        </w:rPr>
-        <w:t xml:space="preserve">Prasna Korvai with starting Padams of 1 to 11 </w:t>
-      </w:r>
-      <w:proofErr w:type="gramStart"/>
-      <w:r>
-        <w:rPr>
-          <w:rFonts w:ascii="Arial" w:hAnsi="Arial" w:cs="Arial"/>
-          <w:color w:val="000000"/>
-          <w:sz w:val="36"/>
-          <w:szCs w:val="36"/>
-          <w:lang w:bidi="hi-IN"/>
-        </w:rPr>
-        <w:t>Anuvaakams :</w:t>
-      </w:r>
-      <w:proofErr w:type="gramEnd"/>
-      <w:r>
-        <w:rPr>
-          <w:rFonts w:ascii="Arial" w:hAnsi="Arial" w:cs="Arial"/>
-          <w:color w:val="000000"/>
-          <w:sz w:val="36"/>
-          <w:szCs w:val="36"/>
-          <w:lang w:bidi="hi-IN"/>
-        </w:rPr>
-        <w:t xml:space="preserve">- </w:t>
+      <w:proofErr w:type="gramStart"/>
+      <w:r>
+        <w:rPr>
+          <w:rFonts w:ascii="Arial" w:hAnsi="Arial" w:cs="Arial"/>
+          <w:color w:val="000000"/>
+          <w:sz w:val="36"/>
+          <w:szCs w:val="36"/>
+          <w:lang w:bidi="hi-IN"/>
+        </w:rPr>
+        <w:t>praSna</w:t>
+      </w:r>
+      <w:proofErr w:type="gramEnd"/>
+      <w:r>
+        <w:rPr>
+          <w:rFonts w:ascii="Arial" w:hAnsi="Arial" w:cs="Arial"/>
+          <w:color w:val="000000"/>
+          <w:sz w:val="36"/>
+          <w:szCs w:val="36"/>
+          <w:lang w:bidi="hi-IN"/>
+        </w:rPr>
+        <w:t xml:space="preserve"> </w:t>
+      </w:r>
+      <w:r>
+        <w:rPr>
+          <w:rFonts w:ascii="Arial" w:hAnsi="Arial" w:cs="Arial"/>
+          <w:color w:val="000000"/>
+          <w:sz w:val="36"/>
+          <w:szCs w:val="36"/>
+          <w:lang w:bidi="hi-IN"/>
+        </w:rPr>
+        <w:t>korvai</w:t>
+      </w:r>
+      <w:r>
+        <w:rPr>
+          <w:rFonts w:ascii="Arial" w:hAnsi="Arial" w:cs="Arial"/>
+          <w:color w:val="000000"/>
+          <w:sz w:val="36"/>
+          <w:szCs w:val="36"/>
+          <w:lang w:bidi="hi-IN"/>
+        </w:rPr>
+        <w:t xml:space="preserve"> with starting </w:t>
+      </w:r>
+      <w:r>
+        <w:rPr>
+          <w:rFonts w:ascii="Arial" w:hAnsi="Arial" w:cs="Arial"/>
+          <w:color w:val="000000"/>
+          <w:sz w:val="36"/>
+          <w:szCs w:val="36"/>
+          <w:lang w:bidi="hi-IN"/>
+        </w:rPr>
+        <w:t>padam</w:t>
+      </w:r>
+      <w:r>
+        <w:rPr>
+          <w:rFonts w:ascii="Arial" w:hAnsi="Arial" w:cs="Arial"/>
+          <w:color w:val="000000"/>
+          <w:sz w:val="36"/>
+          <w:szCs w:val="36"/>
+          <w:lang w:bidi="hi-IN"/>
+        </w:rPr>
+        <w:t xml:space="preserve">s of 1 to 11 </w:t>
+      </w:r>
+      <w:r>
+        <w:rPr>
+          <w:rFonts w:ascii="Arial" w:hAnsi="Arial" w:cs="Arial"/>
+          <w:color w:val="000000"/>
+          <w:sz w:val="36"/>
+          <w:szCs w:val="36"/>
+          <w:lang w:bidi="hi-IN"/>
+        </w:rPr>
+        <w:t>anuvAkam</w:t>
+      </w:r>
+      <w:r>
+        <w:rPr>
+          <w:rFonts w:ascii="Arial" w:hAnsi="Arial" w:cs="Arial"/>
+          <w:color w:val="000000"/>
+          <w:sz w:val="36"/>
+          <w:szCs w:val="36"/>
+          <w:lang w:bidi="hi-IN"/>
+        </w:rPr>
+        <w:t xml:space="preserve">s :- </w:t>
       </w:r>
     </w:p>
     <w:p>
@@ -25619,37 +26158,87 @@
           <w:lang w:bidi="hi-IN"/>
         </w:rPr>
       </w:pPr>
-      <w:r>
-        <w:rPr>
-          <w:rFonts w:ascii="Arial" w:hAnsi="Arial" w:cs="Arial"/>
-          <w:color w:val="000000"/>
-          <w:sz w:val="36"/>
-          <w:szCs w:val="36"/>
-          <w:lang w:bidi="hi-IN"/>
-        </w:rPr>
-        <w:t xml:space="preserve">Korvai with starting Padams of 1, 11, 21 Series of </w:t>
-      </w:r>
-      <w:proofErr w:type="gramStart"/>
-      <w:r>
-        <w:rPr>
-          <w:rFonts w:ascii="Arial" w:hAnsi="Arial" w:cs="Arial"/>
-          <w:color w:val="000000"/>
-          <w:sz w:val="36"/>
-          <w:szCs w:val="36"/>
-          <w:lang w:bidi="hi-IN"/>
-        </w:rPr>
-        <w:t>Panchaatis :</w:t>
-      </w:r>
-      <w:proofErr w:type="gramEnd"/>
-      <w:r>
-        <w:rPr>
-          <w:rFonts w:ascii="Arial" w:hAnsi="Arial" w:cs="Arial"/>
-          <w:color w:val="000000"/>
-          <w:sz w:val="36"/>
-          <w:szCs w:val="36"/>
-          <w:lang w:bidi="hi-IN"/>
-        </w:rPr>
-        <w:t>-</w:t>
+      <w:proofErr w:type="gramStart"/>
+      <w:r>
+        <w:rPr>
+          <w:rFonts w:ascii="Arial" w:hAnsi="Arial" w:cs="Arial"/>
+          <w:color w:val="000000"/>
+          <w:sz w:val="36"/>
+          <w:szCs w:val="36"/>
+          <w:lang w:bidi="hi-IN"/>
+        </w:rPr>
+        <w:t>korvai</w:t>
+      </w:r>
+      <w:proofErr w:type="gramEnd"/>
+      <w:r>
+        <w:rPr>
+          <w:rFonts w:ascii="Arial" w:hAnsi="Arial" w:cs="Arial"/>
+          <w:color w:val="000000"/>
+          <w:sz w:val="36"/>
+          <w:szCs w:val="36"/>
+          <w:lang w:bidi="hi-IN"/>
+        </w:rPr>
+        <w:t xml:space="preserve"> with starting </w:t>
+      </w:r>
+      <w:r>
+        <w:rPr>
+          <w:rFonts w:ascii="Arial" w:hAnsi="Arial" w:cs="Arial"/>
+          <w:color w:val="000000"/>
+          <w:sz w:val="36"/>
+          <w:szCs w:val="36"/>
+          <w:lang w:bidi="hi-IN"/>
+        </w:rPr>
+        <w:t>padam</w:t>
+      </w:r>
+      <w:r>
+        <w:rPr>
+          <w:rFonts w:ascii="Arial" w:hAnsi="Arial" w:cs="Arial"/>
+          <w:color w:val="000000"/>
+          <w:sz w:val="36"/>
+          <w:szCs w:val="36"/>
+          <w:lang w:bidi="hi-IN"/>
+        </w:rPr>
+        <w:t xml:space="preserve">s of 1, 11, 21 </w:t>
+      </w:r>
+      <w:r>
+        <w:rPr>
+          <w:rFonts w:ascii="Arial" w:hAnsi="Arial" w:cs="Arial"/>
+          <w:color w:val="000000"/>
+          <w:sz w:val="36"/>
+          <w:szCs w:val="36"/>
+          <w:lang w:bidi="hi-IN"/>
+        </w:rPr>
+        <w:t>series</w:t>
+      </w:r>
+      <w:r>
+        <w:rPr>
+          <w:rFonts w:ascii="Arial" w:hAnsi="Arial" w:cs="Arial"/>
+          <w:color w:val="000000"/>
+          <w:sz w:val="36"/>
+          <w:szCs w:val="36"/>
+          <w:lang w:bidi="hi-IN"/>
+        </w:rPr>
+        <w:t xml:space="preserve"> of </w:t>
+      </w:r>
+      <w:r>
+        <w:rPr>
+          <w:rFonts w:ascii="Arial" w:hAnsi="Arial" w:cs="Arial"/>
+          <w:color w:val="000000"/>
+          <w:sz w:val="36"/>
+          <w:szCs w:val="36"/>
+          <w:lang w:bidi="hi-IN"/>
+        </w:rPr>
+        <w:t>pa~jcAti</w:t>
+      </w:r>
+      <w:r>
+        <w:rPr>
+          <w:rFonts w:ascii="Arial" w:hAnsi="Arial" w:cs="Arial"/>
+          <w:color w:val="000000"/>
+          <w:sz w:val="36"/>
+          <w:szCs w:val="36"/>
+          <w:lang w:bidi="hi-IN"/>
+        </w:rPr>
+        <w:t>s :-</w:t>
       </w:r>
     </w:p>
     <w:p>
@@ -25728,37 +26317,107 @@
           <w:lang w:bidi="hi-IN"/>
         </w:rPr>
       </w:pPr>
-      <w:r>
-        <w:rPr>
-          <w:rFonts w:ascii="Arial" w:hAnsi="Arial" w:cs="Arial"/>
-          <w:color w:val="000000"/>
-          <w:sz w:val="36"/>
-          <w:szCs w:val="36"/>
-          <w:lang w:bidi="hi-IN"/>
-        </w:rPr>
-        <w:t xml:space="preserve">First and Last Padam of Third Prasnam of Kandam </w:t>
-      </w:r>
-      <w:proofErr w:type="gramStart"/>
-      <w:r>
-        <w:rPr>
-          <w:rFonts w:ascii="Arial" w:hAnsi="Arial" w:cs="Arial"/>
-          <w:color w:val="000000"/>
-          <w:sz w:val="36"/>
-          <w:szCs w:val="36"/>
-          <w:lang w:bidi="hi-IN"/>
-        </w:rPr>
-        <w:t>3 :</w:t>
-      </w:r>
-      <w:proofErr w:type="gramEnd"/>
-      <w:r>
-        <w:rPr>
-          <w:rFonts w:ascii="Arial" w:hAnsi="Arial" w:cs="Arial"/>
-          <w:color w:val="000000"/>
-          <w:sz w:val="36"/>
-          <w:szCs w:val="36"/>
-          <w:lang w:bidi="hi-IN"/>
-        </w:rPr>
-        <w:t>-</w:t>
+      <w:proofErr w:type="gramStart"/>
+      <w:r>
+        <w:rPr>
+          <w:rFonts w:ascii="Arial" w:hAnsi="Arial" w:cs="Arial"/>
+          <w:color w:val="000000"/>
+          <w:sz w:val="36"/>
+          <w:szCs w:val="36"/>
+          <w:lang w:bidi="hi-IN"/>
+        </w:rPr>
+        <w:t>first</w:t>
+      </w:r>
+      <w:proofErr w:type="gramEnd"/>
+      <w:r>
+        <w:rPr>
+          <w:rFonts w:ascii="Arial" w:hAnsi="Arial" w:cs="Arial"/>
+          <w:color w:val="000000"/>
+          <w:sz w:val="36"/>
+          <w:szCs w:val="36"/>
+          <w:lang w:bidi="hi-IN"/>
+        </w:rPr>
+        <w:t xml:space="preserve"> and </w:t>
+      </w:r>
+      <w:r>
+        <w:rPr>
+          <w:rFonts w:ascii="Arial" w:hAnsi="Arial" w:cs="Arial"/>
+          <w:color w:val="000000"/>
+          <w:sz w:val="36"/>
+          <w:szCs w:val="36"/>
+          <w:lang w:bidi="hi-IN"/>
+        </w:rPr>
+        <w:t>last</w:t>
+      </w:r>
+      <w:r>
+        <w:rPr>
+          <w:rFonts w:ascii="Arial" w:hAnsi="Arial" w:cs="Arial"/>
+          <w:color w:val="000000"/>
+          <w:sz w:val="36"/>
+          <w:szCs w:val="36"/>
+          <w:lang w:bidi="hi-IN"/>
+        </w:rPr>
+        <w:t xml:space="preserve"> </w:t>
+      </w:r>
+      <w:r>
+        <w:rPr>
+          <w:rFonts w:ascii="Arial" w:hAnsi="Arial" w:cs="Arial"/>
+          <w:color w:val="000000"/>
+          <w:sz w:val="36"/>
+          <w:szCs w:val="36"/>
+          <w:lang w:bidi="hi-IN"/>
+        </w:rPr>
+        <w:t>padam</w:t>
+      </w:r>
+      <w:r>
+        <w:rPr>
+          <w:rFonts w:ascii="Arial" w:hAnsi="Arial" w:cs="Arial"/>
+          <w:color w:val="000000"/>
+          <w:sz w:val="36"/>
+          <w:szCs w:val="36"/>
+          <w:lang w:bidi="hi-IN"/>
+        </w:rPr>
+        <w:t xml:space="preserve"> of Third </w:t>
+      </w:r>
+      <w:r>
+        <w:rPr>
+          <w:rFonts w:ascii="Arial" w:hAnsi="Arial" w:cs="Arial"/>
+          <w:color w:val="000000"/>
+          <w:sz w:val="36"/>
+          <w:szCs w:val="36"/>
+          <w:lang w:bidi="hi-IN"/>
+        </w:rPr>
+        <w:t>praSna</w:t>
+      </w:r>
+      <w:r>
+        <w:rPr>
+          <w:rFonts w:ascii="Arial" w:hAnsi="Arial" w:cs="Arial"/>
+          <w:color w:val="000000"/>
+          <w:sz w:val="36"/>
+          <w:szCs w:val="36"/>
+          <w:lang w:bidi="hi-IN"/>
+        </w:rPr>
+        <w:t xml:space="preserve">m of </w:t>
+      </w:r>
+      <w:r>
+        <w:rPr>
+          <w:rFonts w:ascii="Arial" w:hAnsi="Arial" w:cs="Arial"/>
+          <w:color w:val="000000"/>
+          <w:sz w:val="36"/>
+          <w:szCs w:val="36"/>
+          <w:lang w:bidi="hi-IN"/>
+        </w:rPr>
+        <w:t>kANDa</w:t>
+      </w:r>
+      <w:r>
+        <w:rPr>
+          <w:rFonts w:ascii="Arial" w:hAnsi="Arial" w:cs="Arial"/>
+          <w:color w:val="000000"/>
+          <w:sz w:val="36"/>
+          <w:szCs w:val="36"/>
+          <w:lang w:bidi="hi-IN"/>
+        </w:rPr>
+        <w:t>m 3 :-</w:t>
       </w:r>
     </w:p>
     <w:p>
@@ -26700,7 +27359,7 @@
           <w:szCs w:val="36"/>
           <w:lang w:bidi="hi-IN"/>
         </w:rPr>
-        <w:t>prAqNa uqpari#ShTAdapAqnO yAvA#nEqva paqSustasyAva# dyatiq viShNa#vE SipiviqShTAya# juhOtiq yadvai yaqj~jasyA#tiqricya#tEq yaH paqSOrBUqmA yA puShTiqstad-viShNu#H SipiviqShTO &amp;ti#rikta EqvAti#riktaM dadhAqtyati#riktasyaq SAntyA# aqShTAprUqDDhira#NyaqM dakShi#NAq&amp;ShTApa#dIq hyE#ShA &amp;&amp;tmA na#vaqmaH paqSOrAptyA# antarakOqSa uqShNIShEqNA&amp;&amp;*vi#ShTitaM BavatyEqvami#vaq hi paqSurulba#mivaq ( ) carmE#va mAq(gm)qsamiqvAsthI#vaq yAvA#nEqva paqSustamAqp^^tvA&amp;va# rundhEqyasyaiqShA yaqj~jE prAya#ScittiH kriqyata# iqShTvA vasI#yAn Bavati || 4</w:t>
+        <w:t>prAqNa uqpari#ShTAdapAqnO yAvA#nEqva paqSustasyAva# dyatiq viShNa#vE SipiviqShTAya# juhOtiq yadvai yaqj~jasyA#tiqricya#tEq yaH paqSOrBUqmA yA puShTiqstad-viShNu#H SipiviqShTO &amp;ti#rikta EqvAti#riktaM dadhAqtyati#riktasyaq SAntyA# aqShTAprUqDDhira#NyaqM dakShi#NAq&amp;ShTApa#dIq hyE#ShA &amp;&amp;tmA na#vaqmaH paqSOrAptyA# antarakOqSa uqShNIShEqNA&amp;&amp;*vi#ShTitaM BavatyEqvami#vaq hi paqSurulba#mivaq ( ) carmE#va mAq(gm)qsamiqvAsthI#vaq yAvA#nEqva paqSustamAqptvA&amp;va# rundhEqyasyaiqShA yaqj~jE prAya#ScittiH kriqyata# iqShTvA vasI#yAn Bavati || 4</w:t>
       </w:r>
     </w:p>
     <w:p>
@@ -29224,7 +29883,7 @@
           <w:szCs w:val="36"/>
           <w:lang w:bidi="hi-IN"/>
         </w:rPr>
-        <w:t xml:space="preserve">rK sAqmAnya#-PsaqrasOq vahna#ya^^iShiqrO viqSvavya#cAq vAtO# gandhaqrva-stasyA&amp;&amp;*pO$ &amp;PsaqrasO# muqdABuva#nasya patEq yasya#ta uqpari# gRuqhA iqha ca# | </w:t>
+        <w:t xml:space="preserve">rK sAqmAnya#-PsaqrasOq vahna#yaiShiqrO viqSvavya#cAq vAtO# gandhaqrva-stasyA&amp;&amp;*pO$ &amp;PsaqrasO# muqdABuva#nasya patEq yasya#ta uqpari# gRuqhA iqha ca# | </w:t>
       </w:r>
     </w:p>
     <w:p>
@@ -33300,7 +33959,7 @@
           <w:szCs w:val="36"/>
           <w:lang w:bidi="hi-IN"/>
         </w:rPr>
-        <w:t xml:space="preserve">gg)S^^cyauqtnO viSva#smiqn BarEq jyEShTha#Scaq mantrO# - </w:t>
+        <w:t xml:space="preserve">gg)ScyauqtnO viSva#smiqn BarEq jyEShTha#Scaq mantrO# - </w:t>
       </w:r>
       <w:r>
         <w:rPr>
@@ -34028,37 +34687,87 @@
           <w:lang w:bidi="hi-IN"/>
         </w:rPr>
       </w:pPr>
-      <w:r>
-        <w:rPr>
-          <w:rFonts w:ascii="Arial" w:hAnsi="Arial" w:cs="Arial"/>
-          <w:color w:val="000000"/>
-          <w:sz w:val="36"/>
-          <w:szCs w:val="36"/>
-          <w:lang w:bidi="hi-IN"/>
-        </w:rPr>
-        <w:t xml:space="preserve">Prasna Korvai with starting Padams of 1 to 11 </w:t>
-      </w:r>
-      <w:proofErr w:type="gramStart"/>
-      <w:r>
-        <w:rPr>
-          <w:rFonts w:ascii="Arial" w:hAnsi="Arial" w:cs="Arial"/>
-          <w:color w:val="000000"/>
-          <w:sz w:val="36"/>
-          <w:szCs w:val="36"/>
-          <w:lang w:bidi="hi-IN"/>
-        </w:rPr>
-        <w:t>Anuvaakams :</w:t>
-      </w:r>
-      <w:proofErr w:type="gramEnd"/>
-      <w:r>
-        <w:rPr>
-          <w:rFonts w:ascii="Arial" w:hAnsi="Arial" w:cs="Arial"/>
-          <w:color w:val="000000"/>
-          <w:sz w:val="36"/>
-          <w:szCs w:val="36"/>
-          <w:lang w:bidi="hi-IN"/>
-        </w:rPr>
-        <w:t xml:space="preserve">- </w:t>
+      <w:proofErr w:type="gramStart"/>
+      <w:r>
+        <w:rPr>
+          <w:rFonts w:ascii="Arial" w:hAnsi="Arial" w:cs="Arial"/>
+          <w:color w:val="000000"/>
+          <w:sz w:val="36"/>
+          <w:szCs w:val="36"/>
+          <w:lang w:bidi="hi-IN"/>
+        </w:rPr>
+        <w:t>praSna</w:t>
+      </w:r>
+      <w:proofErr w:type="gramEnd"/>
+      <w:r>
+        <w:rPr>
+          <w:rFonts w:ascii="Arial" w:hAnsi="Arial" w:cs="Arial"/>
+          <w:color w:val="000000"/>
+          <w:sz w:val="36"/>
+          <w:szCs w:val="36"/>
+          <w:lang w:bidi="hi-IN"/>
+        </w:rPr>
+        <w:t xml:space="preserve"> </w:t>
+      </w:r>
+      <w:r>
+        <w:rPr>
+          <w:rFonts w:ascii="Arial" w:hAnsi="Arial" w:cs="Arial"/>
+          <w:color w:val="000000"/>
+          <w:sz w:val="36"/>
+          <w:szCs w:val="36"/>
+          <w:lang w:bidi="hi-IN"/>
+        </w:rPr>
+        <w:t>korvai</w:t>
+      </w:r>
+      <w:r>
+        <w:rPr>
+          <w:rFonts w:ascii="Arial" w:hAnsi="Arial" w:cs="Arial"/>
+          <w:color w:val="000000"/>
+          <w:sz w:val="36"/>
+          <w:szCs w:val="36"/>
+          <w:lang w:bidi="hi-IN"/>
+        </w:rPr>
+        <w:t xml:space="preserve"> with starting </w:t>
+      </w:r>
+      <w:r>
+        <w:rPr>
+          <w:rFonts w:ascii="Arial" w:hAnsi="Arial" w:cs="Arial"/>
+          <w:color w:val="000000"/>
+          <w:sz w:val="36"/>
+          <w:szCs w:val="36"/>
+          <w:lang w:bidi="hi-IN"/>
+        </w:rPr>
+        <w:t>padam</w:t>
+      </w:r>
+      <w:r>
+        <w:rPr>
+          <w:rFonts w:ascii="Arial" w:hAnsi="Arial" w:cs="Arial"/>
+          <w:color w:val="000000"/>
+          <w:sz w:val="36"/>
+          <w:szCs w:val="36"/>
+          <w:lang w:bidi="hi-IN"/>
+        </w:rPr>
+        <w:t xml:space="preserve">s of 1 to 11 </w:t>
+      </w:r>
+      <w:r>
+        <w:rPr>
+          <w:rFonts w:ascii="Arial" w:hAnsi="Arial" w:cs="Arial"/>
+          <w:color w:val="000000"/>
+          <w:sz w:val="36"/>
+          <w:szCs w:val="36"/>
+          <w:lang w:bidi="hi-IN"/>
+        </w:rPr>
+        <w:t>anuvAkam</w:t>
+      </w:r>
+      <w:r>
+        <w:rPr>
+          <w:rFonts w:ascii="Arial" w:hAnsi="Arial" w:cs="Arial"/>
+          <w:color w:val="000000"/>
+          <w:sz w:val="36"/>
+          <w:szCs w:val="36"/>
+          <w:lang w:bidi="hi-IN"/>
+        </w:rPr>
+        <w:t xml:space="preserve">s :- </w:t>
       </w:r>
     </w:p>
     <w:p>
@@ -34137,37 +34846,87 @@
           <w:lang w:bidi="hi-IN"/>
         </w:rPr>
       </w:pPr>
-      <w:r>
-        <w:rPr>
-          <w:rFonts w:ascii="Arial" w:hAnsi="Arial" w:cs="Arial"/>
-          <w:color w:val="000000"/>
-          <w:sz w:val="36"/>
-          <w:szCs w:val="36"/>
-          <w:lang w:bidi="hi-IN"/>
-        </w:rPr>
-        <w:t xml:space="preserve">Korvai with starting Padams of 1, 11, 21 Series of </w:t>
-      </w:r>
-      <w:proofErr w:type="gramStart"/>
-      <w:r>
-        <w:rPr>
-          <w:rFonts w:ascii="Arial" w:hAnsi="Arial" w:cs="Arial"/>
-          <w:color w:val="000000"/>
-          <w:sz w:val="36"/>
-          <w:szCs w:val="36"/>
-          <w:lang w:bidi="hi-IN"/>
-        </w:rPr>
-        <w:t>Panchaatis :</w:t>
-      </w:r>
-      <w:proofErr w:type="gramEnd"/>
-      <w:r>
-        <w:rPr>
-          <w:rFonts w:ascii="Arial" w:hAnsi="Arial" w:cs="Arial"/>
-          <w:color w:val="000000"/>
-          <w:sz w:val="36"/>
-          <w:szCs w:val="36"/>
-          <w:lang w:bidi="hi-IN"/>
-        </w:rPr>
-        <w:t>-</w:t>
+      <w:proofErr w:type="gramStart"/>
+      <w:r>
+        <w:rPr>
+          <w:rFonts w:ascii="Arial" w:hAnsi="Arial" w:cs="Arial"/>
+          <w:color w:val="000000"/>
+          <w:sz w:val="36"/>
+          <w:szCs w:val="36"/>
+          <w:lang w:bidi="hi-IN"/>
+        </w:rPr>
+        <w:t>korvai</w:t>
+      </w:r>
+      <w:proofErr w:type="gramEnd"/>
+      <w:r>
+        <w:rPr>
+          <w:rFonts w:ascii="Arial" w:hAnsi="Arial" w:cs="Arial"/>
+          <w:color w:val="000000"/>
+          <w:sz w:val="36"/>
+          <w:szCs w:val="36"/>
+          <w:lang w:bidi="hi-IN"/>
+        </w:rPr>
+        <w:t xml:space="preserve"> with starting </w:t>
+      </w:r>
+      <w:r>
+        <w:rPr>
+          <w:rFonts w:ascii="Arial" w:hAnsi="Arial" w:cs="Arial"/>
+          <w:color w:val="000000"/>
+          <w:sz w:val="36"/>
+          <w:szCs w:val="36"/>
+          <w:lang w:bidi="hi-IN"/>
+        </w:rPr>
+        <w:t>padam</w:t>
+      </w:r>
+      <w:r>
+        <w:rPr>
+          <w:rFonts w:ascii="Arial" w:hAnsi="Arial" w:cs="Arial"/>
+          <w:color w:val="000000"/>
+          <w:sz w:val="36"/>
+          <w:szCs w:val="36"/>
+          <w:lang w:bidi="hi-IN"/>
+        </w:rPr>
+        <w:t xml:space="preserve">s of 1, 11, 21 </w:t>
+      </w:r>
+      <w:r>
+        <w:rPr>
+          <w:rFonts w:ascii="Arial" w:hAnsi="Arial" w:cs="Arial"/>
+          <w:color w:val="000000"/>
+          <w:sz w:val="36"/>
+          <w:szCs w:val="36"/>
+          <w:lang w:bidi="hi-IN"/>
+        </w:rPr>
+        <w:t>series</w:t>
+      </w:r>
+      <w:r>
+        <w:rPr>
+          <w:rFonts w:ascii="Arial" w:hAnsi="Arial" w:cs="Arial"/>
+          <w:color w:val="000000"/>
+          <w:sz w:val="36"/>
+          <w:szCs w:val="36"/>
+          <w:lang w:bidi="hi-IN"/>
+        </w:rPr>
+        <w:t xml:space="preserve"> of </w:t>
+      </w:r>
+      <w:r>
+        <w:rPr>
+          <w:rFonts w:ascii="Arial" w:hAnsi="Arial" w:cs="Arial"/>
+          <w:color w:val="000000"/>
+          <w:sz w:val="36"/>
+          <w:szCs w:val="36"/>
+          <w:lang w:bidi="hi-IN"/>
+        </w:rPr>
+        <w:t>pa~jcAti</w:t>
+      </w:r>
+      <w:r>
+        <w:rPr>
+          <w:rFonts w:ascii="Arial" w:hAnsi="Arial" w:cs="Arial"/>
+          <w:color w:val="000000"/>
+          <w:sz w:val="36"/>
+          <w:szCs w:val="36"/>
+          <w:lang w:bidi="hi-IN"/>
+        </w:rPr>
+        <w:t>s :-</w:t>
       </w:r>
     </w:p>
     <w:p>
@@ -34246,37 +35005,107 @@
           <w:lang w:bidi="hi-IN"/>
         </w:rPr>
       </w:pPr>
-      <w:r>
-        <w:rPr>
-          <w:rFonts w:ascii="Arial" w:hAnsi="Arial" w:cs="Arial"/>
-          <w:color w:val="000000"/>
-          <w:sz w:val="36"/>
-          <w:szCs w:val="36"/>
-          <w:lang w:bidi="hi-IN"/>
-        </w:rPr>
-        <w:t xml:space="preserve">First and Last Padam of Fourth Prasnam of Kandam </w:t>
-      </w:r>
-      <w:proofErr w:type="gramStart"/>
-      <w:r>
-        <w:rPr>
-          <w:rFonts w:ascii="Arial" w:hAnsi="Arial" w:cs="Arial"/>
-          <w:color w:val="000000"/>
-          <w:sz w:val="36"/>
-          <w:szCs w:val="36"/>
-          <w:lang w:bidi="hi-IN"/>
-        </w:rPr>
-        <w:t>3 :</w:t>
-      </w:r>
-      <w:proofErr w:type="gramEnd"/>
-      <w:r>
-        <w:rPr>
-          <w:rFonts w:ascii="Arial" w:hAnsi="Arial" w:cs="Arial"/>
-          <w:color w:val="000000"/>
-          <w:sz w:val="36"/>
-          <w:szCs w:val="36"/>
-          <w:lang w:bidi="hi-IN"/>
-        </w:rPr>
-        <w:t>-</w:t>
+      <w:proofErr w:type="gramStart"/>
+      <w:r>
+        <w:rPr>
+          <w:rFonts w:ascii="Arial" w:hAnsi="Arial" w:cs="Arial"/>
+          <w:color w:val="000000"/>
+          <w:sz w:val="36"/>
+          <w:szCs w:val="36"/>
+          <w:lang w:bidi="hi-IN"/>
+        </w:rPr>
+        <w:t>first</w:t>
+      </w:r>
+      <w:proofErr w:type="gramEnd"/>
+      <w:r>
+        <w:rPr>
+          <w:rFonts w:ascii="Arial" w:hAnsi="Arial" w:cs="Arial"/>
+          <w:color w:val="000000"/>
+          <w:sz w:val="36"/>
+          <w:szCs w:val="36"/>
+          <w:lang w:bidi="hi-IN"/>
+        </w:rPr>
+        <w:t xml:space="preserve"> and </w:t>
+      </w:r>
+      <w:r>
+        <w:rPr>
+          <w:rFonts w:ascii="Arial" w:hAnsi="Arial" w:cs="Arial"/>
+          <w:color w:val="000000"/>
+          <w:sz w:val="36"/>
+          <w:szCs w:val="36"/>
+          <w:lang w:bidi="hi-IN"/>
+        </w:rPr>
+        <w:t>last</w:t>
+      </w:r>
+      <w:r>
+        <w:rPr>
+          <w:rFonts w:ascii="Arial" w:hAnsi="Arial" w:cs="Arial"/>
+          <w:color w:val="000000"/>
+          <w:sz w:val="36"/>
+          <w:szCs w:val="36"/>
+          <w:lang w:bidi="hi-IN"/>
+        </w:rPr>
+        <w:t xml:space="preserve"> </w:t>
+      </w:r>
+      <w:r>
+        <w:rPr>
+          <w:rFonts w:ascii="Arial" w:hAnsi="Arial" w:cs="Arial"/>
+          <w:color w:val="000000"/>
+          <w:sz w:val="36"/>
+          <w:szCs w:val="36"/>
+          <w:lang w:bidi="hi-IN"/>
+        </w:rPr>
+        <w:t>padam</w:t>
+      </w:r>
+      <w:r>
+        <w:rPr>
+          <w:rFonts w:ascii="Arial" w:hAnsi="Arial" w:cs="Arial"/>
+          <w:color w:val="000000"/>
+          <w:sz w:val="36"/>
+          <w:szCs w:val="36"/>
+          <w:lang w:bidi="hi-IN"/>
+        </w:rPr>
+        <w:t xml:space="preserve"> of Fourth </w:t>
+      </w:r>
+      <w:r>
+        <w:rPr>
+          <w:rFonts w:ascii="Arial" w:hAnsi="Arial" w:cs="Arial"/>
+          <w:color w:val="000000"/>
+          <w:sz w:val="36"/>
+          <w:szCs w:val="36"/>
+          <w:lang w:bidi="hi-IN"/>
+        </w:rPr>
+        <w:t>praSna</w:t>
+      </w:r>
+      <w:r>
+        <w:rPr>
+          <w:rFonts w:ascii="Arial" w:hAnsi="Arial" w:cs="Arial"/>
+          <w:color w:val="000000"/>
+          <w:sz w:val="36"/>
+          <w:szCs w:val="36"/>
+          <w:lang w:bidi="hi-IN"/>
+        </w:rPr>
+        <w:t xml:space="preserve">m of </w:t>
+      </w:r>
+      <w:r>
+        <w:rPr>
+          <w:rFonts w:ascii="Arial" w:hAnsi="Arial" w:cs="Arial"/>
+          <w:color w:val="000000"/>
+          <w:sz w:val="36"/>
+          <w:szCs w:val="36"/>
+          <w:lang w:bidi="hi-IN"/>
+        </w:rPr>
+        <w:t>kANDa</w:t>
+      </w:r>
+      <w:r>
+        <w:rPr>
+          <w:rFonts w:ascii="Arial" w:hAnsi="Arial" w:cs="Arial"/>
+          <w:color w:val="000000"/>
+          <w:sz w:val="36"/>
+          <w:szCs w:val="36"/>
+          <w:lang w:bidi="hi-IN"/>
+        </w:rPr>
+        <w:t>m 3 :-</w:t>
       </w:r>
     </w:p>
     <w:p>
@@ -39087,7 +39916,7 @@
           <w:szCs w:val="36"/>
           <w:lang w:bidi="hi-IN"/>
         </w:rPr>
-        <w:t xml:space="preserve"> ~MvA a#ddhvaqryuScaq yaja#mAnaSca dEqvatA#mantariqtastasyAq A vRu#S^^cyEtE prAjApaqtyaM da#dhigraqhaM gRu#hNIyAt praqjApa#tiqH sarvA# dEqvatA# dEqvatA$Bya Eqva nihnu#vAtE jyEqShThO vA EqSha grahA#NAqM ~MyasyaiqSha gRuqhyatEq jyaiShThya#mEqva ga#cCatiq sarvA#sA</w:t>
+        <w:t xml:space="preserve"> ~MvA a#ddhvaqryuScaq yaja#mAnaSca dEqvatA#mantariqtastasyAq A vRu#ScyEtE prAjApaqtyaM da#dhigraqhaM gRu#hNIyAt praqjApa#tiqH sarvA# dEqvatA# dEqvatA$Bya Eqva nihnu#vAtE jyEqShThO vA EqSha grahA#NAqM ~MyasyaiqSha gRuqhyatEq jyaiShThya#mEqva ga#cCatiq sarvA#sA</w:t>
       </w:r>
       <w:r>
         <w:rPr>
@@ -39918,7 +40747,7 @@
           <w:szCs w:val="36"/>
           <w:lang w:bidi="hi-IN"/>
         </w:rPr>
-        <w:t xml:space="preserve"> praqyanti# prAqNairudya#nti daSaqmE&amp;ha#n gRuhyantE prAqNA vai prA#NagraqhAH prAqNEByaqH Kaluq vA Eqtat praqjA ya#ntiq yadvA#madEqvyaM ~MyOnEqScyava#tE daSaqmE&amp;ha#n. vAmadEqvyaM ~MyOnE$S^^cyavatEq </w:t>
+        <w:t xml:space="preserve"> praqyanti# prAqNairudya#nti daSaqmE&amp;ha#n gRuhyantE prAqNA vai prA#NagraqhAH prAqNEByaqH Kaluq vA Eqtat praqjA ya#ntiq yadvA#madEqvyaM ~MyOnEqScyava#tE daSaqmE&amp;ha#n. vAmadEqvyaM ~MyOnE$ScyavatEq </w:t>
       </w:r>
     </w:p>
     <w:p>
@@ -41967,37 +42796,87 @@
           <w:lang w:bidi="hi-IN"/>
         </w:rPr>
       </w:pPr>
-      <w:r>
-        <w:rPr>
-          <w:rFonts w:ascii="Arial" w:hAnsi="Arial" w:cs="Arial"/>
-          <w:color w:val="000000"/>
-          <w:sz w:val="36"/>
-          <w:szCs w:val="36"/>
-          <w:lang w:bidi="hi-IN"/>
-        </w:rPr>
-        <w:t xml:space="preserve">Prasna Korvai with starting Padams of 1 to 11 </w:t>
-      </w:r>
-      <w:proofErr w:type="gramStart"/>
-      <w:r>
-        <w:rPr>
-          <w:rFonts w:ascii="Arial" w:hAnsi="Arial" w:cs="Arial"/>
-          <w:color w:val="000000"/>
-          <w:sz w:val="36"/>
-          <w:szCs w:val="36"/>
-          <w:lang w:bidi="hi-IN"/>
-        </w:rPr>
-        <w:t>Anuvaakams :</w:t>
-      </w:r>
-      <w:proofErr w:type="gramEnd"/>
-      <w:r>
-        <w:rPr>
-          <w:rFonts w:ascii="Arial" w:hAnsi="Arial" w:cs="Arial"/>
-          <w:color w:val="000000"/>
-          <w:sz w:val="36"/>
-          <w:szCs w:val="36"/>
-          <w:lang w:bidi="hi-IN"/>
-        </w:rPr>
-        <w:t xml:space="preserve">- </w:t>
+      <w:proofErr w:type="gramStart"/>
+      <w:r>
+        <w:rPr>
+          <w:rFonts w:ascii="Arial" w:hAnsi="Arial" w:cs="Arial"/>
+          <w:color w:val="000000"/>
+          <w:sz w:val="36"/>
+          <w:szCs w:val="36"/>
+          <w:lang w:bidi="hi-IN"/>
+        </w:rPr>
+        <w:t>praSna</w:t>
+      </w:r>
+      <w:proofErr w:type="gramEnd"/>
+      <w:r>
+        <w:rPr>
+          <w:rFonts w:ascii="Arial" w:hAnsi="Arial" w:cs="Arial"/>
+          <w:color w:val="000000"/>
+          <w:sz w:val="36"/>
+          <w:szCs w:val="36"/>
+          <w:lang w:bidi="hi-IN"/>
+        </w:rPr>
+        <w:t xml:space="preserve"> </w:t>
+      </w:r>
+      <w:r>
+        <w:rPr>
+          <w:rFonts w:ascii="Arial" w:hAnsi="Arial" w:cs="Arial"/>
+          <w:color w:val="000000"/>
+          <w:sz w:val="36"/>
+          <w:szCs w:val="36"/>
+          <w:lang w:bidi="hi-IN"/>
+        </w:rPr>
+        <w:t>korvai</w:t>
+      </w:r>
+      <w:r>
+        <w:rPr>
+          <w:rFonts w:ascii="Arial" w:hAnsi="Arial" w:cs="Arial"/>
+          <w:color w:val="000000"/>
+          <w:sz w:val="36"/>
+          <w:szCs w:val="36"/>
+          <w:lang w:bidi="hi-IN"/>
+        </w:rPr>
+        <w:t xml:space="preserve"> with starting </w:t>
+      </w:r>
+      <w:r>
+        <w:rPr>
+          <w:rFonts w:ascii="Arial" w:hAnsi="Arial" w:cs="Arial"/>
+          <w:color w:val="000000"/>
+          <w:sz w:val="36"/>
+          <w:szCs w:val="36"/>
+          <w:lang w:bidi="hi-IN"/>
+        </w:rPr>
+        <w:t>padam</w:t>
+      </w:r>
+      <w:r>
+        <w:rPr>
+          <w:rFonts w:ascii="Arial" w:hAnsi="Arial" w:cs="Arial"/>
+          <w:color w:val="000000"/>
+          <w:sz w:val="36"/>
+          <w:szCs w:val="36"/>
+          <w:lang w:bidi="hi-IN"/>
+        </w:rPr>
+        <w:t xml:space="preserve">s of 1 to 11 </w:t>
+      </w:r>
+      <w:r>
+        <w:rPr>
+          <w:rFonts w:ascii="Arial" w:hAnsi="Arial" w:cs="Arial"/>
+          <w:color w:val="000000"/>
+          <w:sz w:val="36"/>
+          <w:szCs w:val="36"/>
+          <w:lang w:bidi="hi-IN"/>
+        </w:rPr>
+        <w:t>anuvAkam</w:t>
+      </w:r>
+      <w:r>
+        <w:rPr>
+          <w:rFonts w:ascii="Arial" w:hAnsi="Arial" w:cs="Arial"/>
+          <w:color w:val="000000"/>
+          <w:sz w:val="36"/>
+          <w:szCs w:val="36"/>
+          <w:lang w:bidi="hi-IN"/>
+        </w:rPr>
+        <w:t xml:space="preserve">s :- </w:t>
       </w:r>
     </w:p>
     <w:p>
@@ -42087,28 +42966,446 @@
           <w:lang w:bidi="hi-IN"/>
         </w:rPr>
       </w:pPr>
-      <w:r>
-        <w:rPr>
-          <w:rFonts w:ascii="Arial" w:hAnsi="Arial" w:cs="Arial"/>
-          <w:color w:val="000000"/>
-          <w:sz w:val="36"/>
-          <w:szCs w:val="36"/>
-          <w:lang w:bidi="hi-IN"/>
-        </w:rPr>
-        <w:t xml:space="preserve">Korvai with starting Padams of 1, 11, 21 Series of </w:t>
-      </w:r>
-      <w:proofErr w:type="gramStart"/>
-      <w:r>
-        <w:rPr>
-          <w:rFonts w:ascii="Arial" w:hAnsi="Arial" w:cs="Arial"/>
-          <w:color w:val="000000"/>
-          <w:sz w:val="36"/>
-          <w:szCs w:val="36"/>
-          <w:lang w:bidi="hi-IN"/>
-        </w:rPr>
-        <w:t>Panchaatis :</w:t>
-      </w:r>
-      <w:proofErr w:type="gramEnd"/>
+      <w:proofErr w:type="gramStart"/>
+      <w:r>
+        <w:rPr>
+          <w:rFonts w:ascii="Arial" w:hAnsi="Arial" w:cs="Arial"/>
+          <w:color w:val="000000"/>
+          <w:sz w:val="36"/>
+          <w:szCs w:val="36"/>
+          <w:lang w:bidi="hi-IN"/>
+        </w:rPr>
+        <w:t>korvai</w:t>
+      </w:r>
+      <w:proofErr w:type="gramEnd"/>
+      <w:r>
+        <w:rPr>
+          <w:rFonts w:ascii="Arial" w:hAnsi="Arial" w:cs="Arial"/>
+          <w:color w:val="000000"/>
+          <w:sz w:val="36"/>
+          <w:szCs w:val="36"/>
+          <w:lang w:bidi="hi-IN"/>
+        </w:rPr>
+        <w:t xml:space="preserve"> with starting </w:t>
+      </w:r>
+      <w:r>
+        <w:rPr>
+          <w:rFonts w:ascii="Arial" w:hAnsi="Arial" w:cs="Arial"/>
+          <w:color w:val="000000"/>
+          <w:sz w:val="36"/>
+          <w:szCs w:val="36"/>
+          <w:lang w:bidi="hi-IN"/>
+        </w:rPr>
+        <w:t>padam</w:t>
+      </w:r>
+      <w:r>
+        <w:rPr>
+          <w:rFonts w:ascii="Arial" w:hAnsi="Arial" w:cs="Arial"/>
+          <w:color w:val="000000"/>
+          <w:sz w:val="36"/>
+          <w:szCs w:val="36"/>
+          <w:lang w:bidi="hi-IN"/>
+        </w:rPr>
+        <w:t xml:space="preserve">s of 1, 11, 21 </w:t>
+      </w:r>
+      <w:r>
+        <w:rPr>
+          <w:rFonts w:ascii="Arial" w:hAnsi="Arial" w:cs="Arial"/>
+          <w:color w:val="000000"/>
+          <w:sz w:val="36"/>
+          <w:szCs w:val="36"/>
+          <w:lang w:bidi="hi-IN"/>
+        </w:rPr>
+        <w:t>series</w:t>
+      </w:r>
+      <w:r>
+        <w:rPr>
+          <w:rFonts w:ascii="Arial" w:hAnsi="Arial" w:cs="Arial"/>
+          <w:color w:val="000000"/>
+          <w:sz w:val="36"/>
+          <w:szCs w:val="36"/>
+          <w:lang w:bidi="hi-IN"/>
+        </w:rPr>
+        <w:t xml:space="preserve"> of </w:t>
+      </w:r>
+      <w:r>
+        <w:rPr>
+          <w:rFonts w:ascii="Arial" w:hAnsi="Arial" w:cs="Arial"/>
+          <w:color w:val="000000"/>
+          <w:sz w:val="36"/>
+          <w:szCs w:val="36"/>
+          <w:lang w:bidi="hi-IN"/>
+        </w:rPr>
+        <w:t>pa~jcAti</w:t>
+      </w:r>
+      <w:r>
+        <w:rPr>
+          <w:rFonts w:ascii="Arial" w:hAnsi="Arial" w:cs="Arial"/>
+          <w:color w:val="000000"/>
+          <w:sz w:val="36"/>
+          <w:szCs w:val="36"/>
+          <w:lang w:bidi="hi-IN"/>
+        </w:rPr>
+        <w:t>s :-</w:t>
+      </w:r>
+    </w:p>
+    <w:p>
+      <w:pPr>
+        <w:autoSpaceDE w:val="0"/>
+        <w:autoSpaceDN w:val="0"/>
+        <w:adjustRightInd w:val="0"/>
+        <w:spacing w:after="0" w:line="240" w:lineRule="auto"/>
+        <w:rPr>
+          <w:rFonts w:ascii="Arial" w:hAnsi="Arial" w:cs="Arial"/>
+          <w:color w:val="000000"/>
+          <w:sz w:val="36"/>
+          <w:szCs w:val="36"/>
+          <w:lang w:bidi="hi-IN"/>
+        </w:rPr>
+      </w:pPr>
+      <w:r>
+        <w:rPr>
+          <w:rFonts w:ascii="Arial" w:hAnsi="Arial" w:cs="Arial"/>
+          <w:color w:val="000000"/>
+          <w:sz w:val="36"/>
+          <w:szCs w:val="36"/>
+          <w:lang w:bidi="hi-IN"/>
+        </w:rPr>
+        <w:t>(</w:t>
+      </w:r>
+      <w:proofErr w:type="gramStart"/>
+      <w:r>
+        <w:rPr>
+          <w:rFonts w:ascii="Arial" w:hAnsi="Arial" w:cs="Arial"/>
+          <w:color w:val="000000"/>
+          <w:sz w:val="36"/>
+          <w:szCs w:val="36"/>
+          <w:lang w:bidi="hi-IN"/>
+        </w:rPr>
+        <w:t>pUqrNA</w:t>
+      </w:r>
+      <w:proofErr w:type="gramEnd"/>
+      <w:r>
+        <w:rPr>
+          <w:rFonts w:ascii="Arial" w:hAnsi="Arial" w:cs="Arial"/>
+          <w:color w:val="000000"/>
+          <w:sz w:val="36"/>
+          <w:szCs w:val="36"/>
+          <w:lang w:bidi="hi-IN"/>
+        </w:rPr>
+        <w:t xml:space="preserve"> - sa#haqjAn - tavA$&amp;gnE - prAqNairEqva - ShaTtri(gm)#Sat)</w:t>
+      </w:r>
+    </w:p>
+    <w:p>
+      <w:pPr>
+        <w:autoSpaceDE w:val="0"/>
+        <w:autoSpaceDN w:val="0"/>
+        <w:adjustRightInd w:val="0"/>
+        <w:spacing w:after="0" w:line="240" w:lineRule="auto"/>
+        <w:rPr>
+          <w:rFonts w:ascii="Arial" w:hAnsi="Arial" w:cs="Arial"/>
+          <w:color w:val="000000"/>
+          <w:sz w:val="36"/>
+          <w:szCs w:val="36"/>
+          <w:lang w:bidi="hi-IN"/>
+        </w:rPr>
+      </w:pPr>
+    </w:p>
+    <w:p>
+      <w:pPr>
+        <w:autoSpaceDE w:val="0"/>
+        <w:autoSpaceDN w:val="0"/>
+        <w:adjustRightInd w:val="0"/>
+        <w:spacing w:after="0" w:line="240" w:lineRule="auto"/>
+        <w:rPr>
+          <w:rFonts w:ascii="Arial" w:hAnsi="Arial" w:cs="Arial"/>
+          <w:color w:val="000000"/>
+          <w:sz w:val="36"/>
+          <w:szCs w:val="36"/>
+          <w:lang w:bidi="hi-IN"/>
+        </w:rPr>
+      </w:pPr>
+      <w:proofErr w:type="gramStart"/>
+      <w:r>
+        <w:rPr>
+          <w:rFonts w:ascii="Arial" w:hAnsi="Arial" w:cs="Arial"/>
+          <w:color w:val="000000"/>
+          <w:sz w:val="36"/>
+          <w:szCs w:val="36"/>
+          <w:lang w:bidi="hi-IN"/>
+        </w:rPr>
+        <w:t>first</w:t>
+      </w:r>
+      <w:proofErr w:type="gramEnd"/>
+      <w:r>
+        <w:rPr>
+          <w:rFonts w:ascii="Arial" w:hAnsi="Arial" w:cs="Arial"/>
+          <w:color w:val="000000"/>
+          <w:sz w:val="36"/>
+          <w:szCs w:val="36"/>
+          <w:lang w:bidi="hi-IN"/>
+        </w:rPr>
+        <w:t xml:space="preserve"> and </w:t>
+      </w:r>
+      <w:r>
+        <w:rPr>
+          <w:rFonts w:ascii="Arial" w:hAnsi="Arial" w:cs="Arial"/>
+          <w:color w:val="000000"/>
+          <w:sz w:val="36"/>
+          <w:szCs w:val="36"/>
+          <w:lang w:bidi="hi-IN"/>
+        </w:rPr>
+        <w:t>last</w:t>
+      </w:r>
+      <w:r>
+        <w:rPr>
+          <w:rFonts w:ascii="Arial" w:hAnsi="Arial" w:cs="Arial"/>
+          <w:color w:val="000000"/>
+          <w:sz w:val="36"/>
+          <w:szCs w:val="36"/>
+          <w:lang w:bidi="hi-IN"/>
+        </w:rPr>
+        <w:t xml:space="preserve"> </w:t>
+      </w:r>
+      <w:r>
+        <w:rPr>
+          <w:rFonts w:ascii="Arial" w:hAnsi="Arial" w:cs="Arial"/>
+          <w:color w:val="000000"/>
+          <w:sz w:val="36"/>
+          <w:szCs w:val="36"/>
+          <w:lang w:bidi="hi-IN"/>
+        </w:rPr>
+        <w:t>padam</w:t>
+      </w:r>
+      <w:r>
+        <w:rPr>
+          <w:rFonts w:ascii="Arial" w:hAnsi="Arial" w:cs="Arial"/>
+          <w:color w:val="000000"/>
+          <w:sz w:val="36"/>
+          <w:szCs w:val="36"/>
+          <w:lang w:bidi="hi-IN"/>
+        </w:rPr>
+        <w:t xml:space="preserve"> of Fifth </w:t>
+      </w:r>
+      <w:r>
+        <w:rPr>
+          <w:rFonts w:ascii="Arial" w:hAnsi="Arial" w:cs="Arial"/>
+          <w:color w:val="000000"/>
+          <w:sz w:val="36"/>
+          <w:szCs w:val="36"/>
+          <w:lang w:bidi="hi-IN"/>
+        </w:rPr>
+        <w:t>praSna</w:t>
+      </w:r>
+      <w:r>
+        <w:rPr>
+          <w:rFonts w:ascii="Arial" w:hAnsi="Arial" w:cs="Arial"/>
+          <w:color w:val="000000"/>
+          <w:sz w:val="36"/>
+          <w:szCs w:val="36"/>
+          <w:lang w:bidi="hi-IN"/>
+        </w:rPr>
+        <w:t xml:space="preserve">m of </w:t>
+      </w:r>
+      <w:r>
+        <w:rPr>
+          <w:rFonts w:ascii="Arial" w:hAnsi="Arial" w:cs="Arial"/>
+          <w:color w:val="000000"/>
+          <w:sz w:val="36"/>
+          <w:szCs w:val="36"/>
+          <w:lang w:bidi="hi-IN"/>
+        </w:rPr>
+        <w:t>kANDa</w:t>
+      </w:r>
+      <w:r>
+        <w:rPr>
+          <w:rFonts w:ascii="Arial" w:hAnsi="Arial" w:cs="Arial"/>
+          <w:color w:val="000000"/>
+          <w:sz w:val="36"/>
+          <w:szCs w:val="36"/>
+          <w:lang w:bidi="hi-IN"/>
+        </w:rPr>
+        <w:t>m 3:-</w:t>
+      </w:r>
+    </w:p>
+    <w:p>
+      <w:pPr>
+        <w:autoSpaceDE w:val="0"/>
+        <w:autoSpaceDN w:val="0"/>
+        <w:adjustRightInd w:val="0"/>
+        <w:spacing w:after="0" w:line="240" w:lineRule="auto"/>
+        <w:rPr>
+          <w:rFonts w:ascii="Arial" w:hAnsi="Arial" w:cs="Arial"/>
+          <w:color w:val="000000"/>
+          <w:sz w:val="36"/>
+          <w:szCs w:val="36"/>
+          <w:lang w:bidi="hi-IN"/>
+        </w:rPr>
+      </w:pPr>
+      <w:r>
+        <w:rPr>
+          <w:rFonts w:ascii="Arial" w:hAnsi="Arial" w:cs="Arial"/>
+          <w:color w:val="000000"/>
+          <w:sz w:val="36"/>
+          <w:szCs w:val="36"/>
+          <w:lang w:bidi="hi-IN"/>
+        </w:rPr>
+        <w:t>(</w:t>
+      </w:r>
+      <w:proofErr w:type="gramStart"/>
+      <w:r>
+        <w:rPr>
+          <w:rFonts w:ascii="Arial" w:hAnsi="Arial" w:cs="Arial"/>
+          <w:color w:val="000000"/>
+          <w:sz w:val="36"/>
+          <w:szCs w:val="36"/>
+          <w:lang w:bidi="hi-IN"/>
+        </w:rPr>
+        <w:t>pUqrNA</w:t>
+      </w:r>
+      <w:proofErr w:type="gramEnd"/>
+      <w:r>
+        <w:rPr>
+          <w:rFonts w:ascii="Arial" w:hAnsi="Arial" w:cs="Arial"/>
+          <w:color w:val="000000"/>
+          <w:sz w:val="36"/>
+          <w:szCs w:val="36"/>
+          <w:lang w:bidi="hi-IN"/>
+        </w:rPr>
+        <w:t xml:space="preserve"> - santi# dEqvAH) </w:t>
+      </w:r>
+    </w:p>
+    <w:p>
+      <w:pPr>
+        <w:autoSpaceDE w:val="0"/>
+        <w:autoSpaceDN w:val="0"/>
+        <w:adjustRightInd w:val="0"/>
+        <w:spacing w:after="0" w:line="240" w:lineRule="auto"/>
+        <w:rPr>
+          <w:rFonts w:ascii="Arial" w:hAnsi="Arial" w:cs="Arial"/>
+          <w:color w:val="000000"/>
+          <w:sz w:val="36"/>
+          <w:szCs w:val="36"/>
+          <w:lang w:bidi="hi-IN"/>
+        </w:rPr>
+      </w:pPr>
+    </w:p>
+    <w:p>
+      <w:pPr>
+        <w:autoSpaceDE w:val="0"/>
+        <w:autoSpaceDN w:val="0"/>
+        <w:adjustRightInd w:val="0"/>
+        <w:spacing w:after="0" w:line="240" w:lineRule="auto"/>
+        <w:rPr>
+          <w:rFonts w:ascii="Arial" w:hAnsi="Arial" w:cs="Arial"/>
+          <w:color w:val="000000"/>
+          <w:sz w:val="36"/>
+          <w:szCs w:val="36"/>
+          <w:lang w:bidi="hi-IN"/>
+        </w:rPr>
+      </w:pPr>
+      <w:proofErr w:type="gramStart"/>
+      <w:r>
+        <w:rPr>
+          <w:rFonts w:ascii="Arial" w:hAnsi="Arial" w:cs="Arial"/>
+          <w:color w:val="000000"/>
+          <w:sz w:val="36"/>
+          <w:szCs w:val="36"/>
+          <w:lang w:bidi="hi-IN"/>
+        </w:rPr>
+        <w:t>kANDa</w:t>
+      </w:r>
+      <w:proofErr w:type="gramEnd"/>
+      <w:r>
+        <w:rPr>
+          <w:rFonts w:ascii="Arial" w:hAnsi="Arial" w:cs="Arial"/>
+          <w:color w:val="000000"/>
+          <w:sz w:val="36"/>
+          <w:szCs w:val="36"/>
+          <w:lang w:bidi="hi-IN"/>
+        </w:rPr>
+        <w:t xml:space="preserve"> </w:t>
+      </w:r>
+      <w:r>
+        <w:rPr>
+          <w:rFonts w:ascii="Arial" w:hAnsi="Arial" w:cs="Arial"/>
+          <w:color w:val="000000"/>
+          <w:sz w:val="36"/>
+          <w:szCs w:val="36"/>
+          <w:lang w:bidi="hi-IN"/>
+        </w:rPr>
+        <w:t>korvai</w:t>
+      </w:r>
+      <w:r>
+        <w:rPr>
+          <w:rFonts w:ascii="Arial" w:hAnsi="Arial" w:cs="Arial"/>
+          <w:color w:val="000000"/>
+          <w:sz w:val="36"/>
+          <w:szCs w:val="36"/>
+          <w:lang w:bidi="hi-IN"/>
+        </w:rPr>
+        <w:t xml:space="preserve"> with starting </w:t>
+      </w:r>
+      <w:r>
+        <w:rPr>
+          <w:rFonts w:ascii="Arial" w:hAnsi="Arial" w:cs="Arial"/>
+          <w:color w:val="000000"/>
+          <w:sz w:val="36"/>
+          <w:szCs w:val="36"/>
+          <w:lang w:bidi="hi-IN"/>
+        </w:rPr>
+        <w:t>padam</w:t>
+      </w:r>
+      <w:r>
+        <w:rPr>
+          <w:rFonts w:ascii="Arial" w:hAnsi="Arial" w:cs="Arial"/>
+          <w:color w:val="000000"/>
+          <w:sz w:val="36"/>
+          <w:szCs w:val="36"/>
+          <w:lang w:bidi="hi-IN"/>
+        </w:rPr>
+        <w:t xml:space="preserve">s of 5 </w:t>
+      </w:r>
+      <w:r>
+        <w:rPr>
+          <w:rFonts w:ascii="Arial" w:hAnsi="Arial" w:cs="Arial"/>
+          <w:color w:val="000000"/>
+          <w:sz w:val="36"/>
+          <w:szCs w:val="36"/>
+          <w:lang w:bidi="hi-IN"/>
+        </w:rPr>
+        <w:t>praSna</w:t>
+      </w:r>
+      <w:r>
+        <w:rPr>
+          <w:rFonts w:ascii="Arial" w:hAnsi="Arial" w:cs="Arial"/>
+          <w:color w:val="000000"/>
+          <w:sz w:val="36"/>
+          <w:szCs w:val="36"/>
+          <w:lang w:bidi="hi-IN"/>
+        </w:rPr>
+        <w:t xml:space="preserve">ms of </w:t>
+      </w:r>
+      <w:r>
+        <w:rPr>
+          <w:rFonts w:ascii="Arial" w:hAnsi="Arial" w:cs="Arial"/>
+          <w:color w:val="000000"/>
+          <w:sz w:val="36"/>
+          <w:szCs w:val="36"/>
+          <w:lang w:bidi="hi-IN"/>
+        </w:rPr>
+        <w:t>kANDa</w:t>
+      </w:r>
+      <w:r>
+        <w:rPr>
+          <w:rFonts w:ascii="Arial" w:hAnsi="Arial" w:cs="Arial"/>
+          <w:color w:val="000000"/>
+          <w:sz w:val="36"/>
+          <w:szCs w:val="36"/>
+          <w:lang w:bidi="hi-IN"/>
+        </w:rPr>
+        <w:t>m 3:</w:t>
+      </w:r>
       <w:r>
         <w:rPr>
           <w:rFonts w:ascii="Arial" w:hAnsi="Arial" w:cs="Arial"/>
@@ -42153,190 +43450,6 @@
           <w:szCs w:val="36"/>
           <w:lang w:bidi="hi-IN"/>
         </w:rPr>
-        <w:t>pUqrNA</w:t>
-      </w:r>
-      <w:proofErr w:type="gramEnd"/>
-      <w:r>
-        <w:rPr>
-          <w:rFonts w:ascii="Arial" w:hAnsi="Arial" w:cs="Arial"/>
-          <w:color w:val="000000"/>
-          <w:sz w:val="36"/>
-          <w:szCs w:val="36"/>
-          <w:lang w:bidi="hi-IN"/>
-        </w:rPr>
-        <w:t xml:space="preserve"> - sa#haqjAn - tavA$&amp;gnE - prAqNairEqva - ShaTtri(gm)#Sat)</w:t>
-      </w:r>
-    </w:p>
-    <w:p>
-      <w:pPr>
-        <w:autoSpaceDE w:val="0"/>
-        <w:autoSpaceDN w:val="0"/>
-        <w:adjustRightInd w:val="0"/>
-        <w:spacing w:after="0" w:line="240" w:lineRule="auto"/>
-        <w:rPr>
-          <w:rFonts w:ascii="Arial" w:hAnsi="Arial" w:cs="Arial"/>
-          <w:color w:val="000000"/>
-          <w:sz w:val="36"/>
-          <w:szCs w:val="36"/>
-          <w:lang w:bidi="hi-IN"/>
-        </w:rPr>
-      </w:pPr>
-    </w:p>
-    <w:p>
-      <w:pPr>
-        <w:autoSpaceDE w:val="0"/>
-        <w:autoSpaceDN w:val="0"/>
-        <w:adjustRightInd w:val="0"/>
-        <w:spacing w:after="0" w:line="240" w:lineRule="auto"/>
-        <w:rPr>
-          <w:rFonts w:ascii="Arial" w:hAnsi="Arial" w:cs="Arial"/>
-          <w:color w:val="000000"/>
-          <w:sz w:val="36"/>
-          <w:szCs w:val="36"/>
-          <w:lang w:bidi="hi-IN"/>
-        </w:rPr>
-      </w:pPr>
-      <w:r>
-        <w:rPr>
-          <w:rFonts w:ascii="Arial" w:hAnsi="Arial" w:cs="Arial"/>
-          <w:color w:val="000000"/>
-          <w:sz w:val="36"/>
-          <w:szCs w:val="36"/>
-          <w:lang w:bidi="hi-IN"/>
-        </w:rPr>
-        <w:t>First and Last Padam of Fifth Prasnam of Kandam 3:-</w:t>
-      </w:r>
-    </w:p>
-    <w:p>
-      <w:pPr>
-        <w:autoSpaceDE w:val="0"/>
-        <w:autoSpaceDN w:val="0"/>
-        <w:adjustRightInd w:val="0"/>
-        <w:spacing w:after="0" w:line="240" w:lineRule="auto"/>
-        <w:rPr>
-          <w:rFonts w:ascii="Arial" w:hAnsi="Arial" w:cs="Arial"/>
-          <w:color w:val="000000"/>
-          <w:sz w:val="36"/>
-          <w:szCs w:val="36"/>
-          <w:lang w:bidi="hi-IN"/>
-        </w:rPr>
-      </w:pPr>
-      <w:r>
-        <w:rPr>
-          <w:rFonts w:ascii="Arial" w:hAnsi="Arial" w:cs="Arial"/>
-          <w:color w:val="000000"/>
-          <w:sz w:val="36"/>
-          <w:szCs w:val="36"/>
-          <w:lang w:bidi="hi-IN"/>
-        </w:rPr>
-        <w:t>(</w:t>
-      </w:r>
-      <w:proofErr w:type="gramStart"/>
-      <w:r>
-        <w:rPr>
-          <w:rFonts w:ascii="Arial" w:hAnsi="Arial" w:cs="Arial"/>
-          <w:color w:val="000000"/>
-          <w:sz w:val="36"/>
-          <w:szCs w:val="36"/>
-          <w:lang w:bidi="hi-IN"/>
-        </w:rPr>
-        <w:t>pUqrNA</w:t>
-      </w:r>
-      <w:proofErr w:type="gramEnd"/>
-      <w:r>
-        <w:rPr>
-          <w:rFonts w:ascii="Arial" w:hAnsi="Arial" w:cs="Arial"/>
-          <w:color w:val="000000"/>
-          <w:sz w:val="36"/>
-          <w:szCs w:val="36"/>
-          <w:lang w:bidi="hi-IN"/>
-        </w:rPr>
-        <w:t xml:space="preserve"> - santi# dEqvAH) </w:t>
-      </w:r>
-    </w:p>
-    <w:p>
-      <w:pPr>
-        <w:autoSpaceDE w:val="0"/>
-        <w:autoSpaceDN w:val="0"/>
-        <w:adjustRightInd w:val="0"/>
-        <w:spacing w:after="0" w:line="240" w:lineRule="auto"/>
-        <w:rPr>
-          <w:rFonts w:ascii="Arial" w:hAnsi="Arial" w:cs="Arial"/>
-          <w:color w:val="000000"/>
-          <w:sz w:val="36"/>
-          <w:szCs w:val="36"/>
-          <w:lang w:bidi="hi-IN"/>
-        </w:rPr>
-      </w:pPr>
-    </w:p>
-    <w:p>
-      <w:pPr>
-        <w:autoSpaceDE w:val="0"/>
-        <w:autoSpaceDN w:val="0"/>
-        <w:adjustRightInd w:val="0"/>
-        <w:spacing w:after="0" w:line="240" w:lineRule="auto"/>
-        <w:rPr>
-          <w:rFonts w:ascii="Arial" w:hAnsi="Arial" w:cs="Arial"/>
-          <w:color w:val="000000"/>
-          <w:sz w:val="36"/>
-          <w:szCs w:val="36"/>
-          <w:lang w:bidi="hi-IN"/>
-        </w:rPr>
-      </w:pPr>
-      <w:r>
-        <w:rPr>
-          <w:rFonts w:ascii="Arial" w:hAnsi="Arial" w:cs="Arial"/>
-          <w:color w:val="000000"/>
-          <w:sz w:val="36"/>
-          <w:szCs w:val="36"/>
-          <w:lang w:bidi="hi-IN"/>
-        </w:rPr>
-        <w:t>Kanda Korvai with starting Padams of 5 Prasnams of Kandam 3:</w:t>
-      </w:r>
-      <w:r>
-        <w:rPr>
-          <w:rFonts w:ascii="Arial" w:hAnsi="Arial" w:cs="Arial"/>
-          <w:color w:val="000000"/>
-          <w:sz w:val="36"/>
-          <w:szCs w:val="36"/>
-          <w:lang w:bidi="hi-IN"/>
-        </w:rPr>
-        <w:t>-</w:t>
-      </w:r>
-    </w:p>
-    <w:p>
-      <w:pPr>
-        <w:autoSpaceDE w:val="0"/>
-        <w:autoSpaceDN w:val="0"/>
-        <w:adjustRightInd w:val="0"/>
-        <w:spacing w:after="0" w:line="240" w:lineRule="auto"/>
-        <w:rPr>
-          <w:rFonts w:ascii="Arial" w:hAnsi="Arial" w:cs="Arial"/>
-          <w:color w:val="000000"/>
-          <w:sz w:val="36"/>
-          <w:szCs w:val="36"/>
-          <w:lang w:bidi="hi-IN"/>
-        </w:rPr>
-      </w:pPr>
-      <w:r>
-        <w:rPr>
-          <w:rFonts w:ascii="Arial" w:hAnsi="Arial" w:cs="Arial"/>
-          <w:color w:val="000000"/>
-          <w:sz w:val="36"/>
-          <w:szCs w:val="36"/>
-          <w:lang w:bidi="hi-IN"/>
-        </w:rPr>
-        <w:t>(</w:t>
-      </w:r>
-      <w:proofErr w:type="gramStart"/>
-      <w:r>
-        <w:rPr>
-          <w:rFonts w:ascii="Arial" w:hAnsi="Arial" w:cs="Arial"/>
-          <w:color w:val="000000"/>
-          <w:sz w:val="36"/>
-          <w:szCs w:val="36"/>
-          <w:lang w:bidi="hi-IN"/>
-        </w:rPr>
         <w:t>praqjApa#</w:t>
       </w:r>
       <w:proofErr w:type="gramEnd"/>
@@ -42372,6 +43485,7 @@
         <w:autoSpaceDN w:val="0"/>
         <w:adjustRightInd w:val="0"/>
         <w:spacing w:after="0" w:line="240" w:lineRule="auto"/>
+        <w:jc w:val="center"/>
         <w:rPr>
           <w:rFonts w:ascii="Arial" w:hAnsi="Arial" w:cs="Arial"/>
           <w:color w:val="000000"/>
@@ -42419,6 +43533,7 @@
         <w:autoSpaceDN w:val="0"/>
         <w:adjustRightInd w:val="0"/>
         <w:spacing w:after="0" w:line="240" w:lineRule="auto"/>
+        <w:jc w:val="center"/>
         <w:rPr>
           <w:rFonts w:ascii="Arial" w:hAnsi="Arial" w:cs="Arial"/>
           <w:color w:val="000000"/>
@@ -42466,6 +43581,7 @@
         <w:autoSpaceDN w:val="0"/>
         <w:adjustRightInd w:val="0"/>
         <w:spacing w:after="0" w:line="240" w:lineRule="auto"/>
+        <w:jc w:val="center"/>
         <w:rPr>
           <w:rFonts w:ascii="Arial" w:hAnsi="Arial" w:cs="Arial"/>
           <w:color w:val="000000"/>
@@ -42484,6 +43600,7 @@
         <w:autoSpaceDN w:val="0"/>
         <w:adjustRightInd w:val="0"/>
         <w:spacing w:after="0" w:line="240" w:lineRule="auto"/>
+        <w:jc w:val="center"/>
         <w:rPr>
           <w:rFonts w:ascii="Arial" w:hAnsi="Arial" w:cs="Arial"/>
           <w:color w:val="000000"/>
@@ -42524,13 +43641,16 @@
         </w:rPr>
         <w:t xml:space="preserve"> tRutIyaM kANDaM ||</w:t>
       </w:r>
-    </w:p>
-    <w:p>
-      <w:pPr>
-        <w:autoSpaceDE w:val="0"/>
-        <w:autoSpaceDN w:val="0"/>
-        <w:adjustRightInd w:val="0"/>
-        <w:spacing w:after="0" w:line="240" w:lineRule="auto"/>
+      <w:bookmarkStart w:id="0" w:name="_GoBack"/>
+      <w:bookmarkEnd w:id="0"/>
+    </w:p>
+    <w:p>
+      <w:pPr>
+        <w:autoSpaceDE w:val="0"/>
+        <w:autoSpaceDN w:val="0"/>
+        <w:adjustRightInd w:val="0"/>
+        <w:spacing w:after="0" w:line="240" w:lineRule="auto"/>
+        <w:jc w:val="center"/>
       </w:pPr>
     </w:p>
     <w:sectPr>
@@ -42655,7 +43775,7 @@
         <w:sz w:val="28"/>
         <w:szCs w:val="28"/>
       </w:rPr>
-      <w:t>2</w:t>
+      <w:t>90</w:t>
     </w:r>
     <w:r>
       <w:rPr>
@@ -42821,7 +43941,7 @@
         <w:sz w:val="28"/>
         <w:szCs w:val="28"/>
       </w:rPr>
-      <w:t>19</w:t>
+      <w:t>89</w:t>
     </w:r>
     <w:r>
       <w:rPr>
@@ -42937,27 +44057,7 @@
         <w:sz w:val="32"/>
         <w:szCs w:val="32"/>
       </w:rPr>
-      <w:t xml:space="preserve"> </w:t>
-    </w:r>
-    <w:r>
-      <w:rPr>
-        <w:rFonts w:ascii="Arial" w:hAnsi="Arial" w:cs="Arial"/>
-        <w:b/>
-        <w:bCs/>
-        <w:sz w:val="32"/>
-        <w:szCs w:val="32"/>
-      </w:rPr>
-      <w:t>1</w:t>
-    </w:r>
-    <w:r>
-      <w:rPr>
-        <w:rFonts w:ascii="Arial" w:hAnsi="Arial" w:cs="Arial"/>
-        <w:b/>
-        <w:bCs/>
-        <w:sz w:val="32"/>
-        <w:szCs w:val="32"/>
-      </w:rPr>
-      <w:t>.0</w:t>
+      <w:t xml:space="preserve"> 1.0</w:t>
     </w:r>
     <w:r>
       <w:rPr>
@@ -42977,47 +44077,7 @@
         <w:sz w:val="32"/>
         <w:szCs w:val="32"/>
       </w:rPr>
-      <w:t xml:space="preserve">dated </w:t>
-    </w:r>
-    <w:r>
-      <w:rPr>
-        <w:rFonts w:ascii="Arial" w:hAnsi="Arial" w:cs="Arial"/>
-        <w:b/>
-        <w:bCs/>
-        <w:sz w:val="32"/>
-        <w:szCs w:val="32"/>
-      </w:rPr>
-      <w:t>December</w:t>
-    </w:r>
-    <w:r>
-      <w:rPr>
-        <w:rFonts w:ascii="Arial" w:hAnsi="Arial" w:cs="Arial"/>
-        <w:b/>
-        <w:bCs/>
-        <w:sz w:val="32"/>
-        <w:szCs w:val="32"/>
-      </w:rPr>
-      <w:t xml:space="preserve"> 31, 20</w:t>
-    </w:r>
-    <w:r>
-      <w:rPr>
-        <w:rFonts w:ascii="Arial" w:hAnsi="Arial" w:cs="Arial"/>
-        <w:b/>
-        <w:bCs/>
-        <w:sz w:val="32"/>
-        <w:szCs w:val="32"/>
-      </w:rPr>
-      <w:t>20</w:t>
-    </w:r>
-    <w:r>
-      <w:rPr>
-        <w:rFonts w:ascii="Arial" w:hAnsi="Arial" w:cs="Arial"/>
-        <w:b/>
-        <w:bCs/>
-        <w:sz w:val="32"/>
-        <w:szCs w:val="32"/>
-      </w:rPr>
-      <w:t xml:space="preserve">   </w:t>
+      <w:t xml:space="preserve">dated December 31, 2020   </w:t>
     </w:r>
     <w:r>
       <w:rPr>
@@ -43333,7 +44393,27 @@
         <w:sz w:val="36"/>
         <w:szCs w:val="36"/>
       </w:rPr>
-      <w:t xml:space="preserve">TaittirIya SamhitA – Kandam </w:t>
+      <w:t xml:space="preserve">TaittirIya SamhitA – </w:t>
+    </w:r>
+    <w:r>
+      <w:rPr>
+        <w:rFonts w:ascii="Arial" w:hAnsi="Arial" w:cs="Arial"/>
+        <w:b/>
+        <w:bCs/>
+        <w:sz w:val="36"/>
+        <w:szCs w:val="36"/>
+      </w:rPr>
+      <w:t>kANDa</w:t>
+    </w:r>
+    <w:r>
+      <w:rPr>
+        <w:rFonts w:ascii="Arial" w:hAnsi="Arial" w:cs="Arial"/>
+        <w:b/>
+        <w:bCs/>
+        <w:sz w:val="36"/>
+        <w:szCs w:val="36"/>
+      </w:rPr>
+      <w:t xml:space="preserve">m </w:t>
     </w:r>
     <w:r>
       <w:rPr>

</xml_diff>